<commit_message>
Fixed Image Links / Fixed Contact Info
</commit_message>
<xml_diff>
--- a/Portfolio Website V2/files/Resume 2020 PG1.docx
+++ b/Portfolio Website V2/files/Resume 2020 PG1.docx
@@ -1,6 +1,6 @@
 
 <file path=word/document.xml><?xml version="1.0" encoding="utf-8"?>
-<w:document xmlns:wpc="http://schemas.microsoft.com/office/word/2010/wordprocessingCanvas" xmlns:cx="http://schemas.microsoft.com/office/drawing/2014/chartex" xmlns:cx1="http://schemas.microsoft.com/office/drawing/2015/9/8/chartex" xmlns:cx2="http://schemas.microsoft.com/office/drawing/2015/10/21/chartex" xmlns:cx3="http://schemas.microsoft.com/office/drawing/2016/5/9/chartex" xmlns:cx4="http://schemas.microsoft.com/office/drawing/2016/5/10/chartex" xmlns:cx5="http://schemas.microsoft.com/office/drawing/2016/5/11/chartex" xmlns:cx6="http://schemas.microsoft.com/office/drawing/2016/5/12/chartex" xmlns:cx7="http://schemas.microsoft.com/office/drawing/2016/5/13/chartex" xmlns:cx8="http://schemas.microsoft.com/office/drawing/2016/5/14/chartex" xmlns:mc="http://schemas.openxmlformats.org/markup-compatibility/2006" xmlns:aink="http://schemas.microsoft.com/office/drawing/2016/ink" xmlns:am3d="http://schemas.microsoft.com/office/drawing/2017/model3d" xmlns:o="urn:schemas-microsoft-com:office:office" xmlns:r="http://schemas.openxmlformats.org/officeDocument/2006/relationships" xmlns:m="http://schemas.openxmlformats.org/officeDocument/2006/math" xmlns:v="urn:schemas-microsoft-com:vml" xmlns:wp14="http://schemas.microsoft.com/office/word/2010/wordprocessingDrawing" xmlns:wp="http://schemas.openxmlformats.org/drawingml/2006/wordprocessingDrawing" xmlns:w10="urn:schemas-microsoft-com:office:word" xmlns:w="http://schemas.openxmlformats.org/wordprocessingml/2006/main" xmlns:w14="http://schemas.microsoft.com/office/word/2010/wordml" xmlns:w15="http://schemas.microsoft.com/office/word/2012/wordml" xmlns:w16cex="http://schemas.microsoft.com/office/word/2018/wordml/cex" xmlns:w16cid="http://schemas.microsoft.com/office/word/2016/wordml/cid" xmlns:w16="http://schemas.microsoft.com/office/word/2018/wordml" xmlns:w16se="http://schemas.microsoft.com/office/word/2015/wordml/symex" xmlns:wpg="http://schemas.microsoft.com/office/word/2010/wordprocessingGroup" xmlns:wpi="http://schemas.microsoft.com/office/word/2010/wordprocessingInk" xmlns:wne="http://schemas.microsoft.com/office/word/2006/wordml" xmlns:wps="http://schemas.microsoft.com/office/word/2010/wordprocessingShape" mc:Ignorable="w14 w15 w16se w16cid w16 w16cex wp14">
+<w:document xmlns:wpc="http://schemas.microsoft.com/office/word/2010/wordprocessingCanvas" xmlns:cx="http://schemas.microsoft.com/office/drawing/2014/chartex" xmlns:cx1="http://schemas.microsoft.com/office/drawing/2015/9/8/chartex" xmlns:cx2="http://schemas.microsoft.com/office/drawing/2015/10/21/chartex" xmlns:cx3="http://schemas.microsoft.com/office/drawing/2016/5/9/chartex" xmlns:cx4="http://schemas.microsoft.com/office/drawing/2016/5/10/chartex" xmlns:cx5="http://schemas.microsoft.com/office/drawing/2016/5/11/chartex" xmlns:cx6="http://schemas.microsoft.com/office/drawing/2016/5/12/chartex" xmlns:cx7="http://schemas.microsoft.com/office/drawing/2016/5/13/chartex" xmlns:cx8="http://schemas.microsoft.com/office/drawing/2016/5/14/chartex" xmlns:mc="http://schemas.openxmlformats.org/markup-compatibility/2006" xmlns:aink="http://schemas.microsoft.com/office/drawing/2016/ink" xmlns:am3d="http://schemas.microsoft.com/office/drawing/2017/model3d" xmlns:o="urn:schemas-microsoft-com:office:office" xmlns:r="http://schemas.openxmlformats.org/officeDocument/2006/relationships" xmlns:m="http://schemas.openxmlformats.org/officeDocument/2006/math" xmlns:v="urn:schemas-microsoft-com:vml" xmlns:wp14="http://schemas.microsoft.com/office/word/2010/wordprocessingDrawing" xmlns:wp="http://schemas.openxmlformats.org/drawingml/2006/wordprocessingDrawing" xmlns:w10="urn:schemas-microsoft-com:office:word" xmlns:w="http://schemas.openxmlformats.org/wordprocessingml/2006/main" xmlns:w14="http://schemas.microsoft.com/office/word/2010/wordml" xmlns:w15="http://schemas.microsoft.com/office/word/2012/wordml" xmlns:w16cex="http://schemas.microsoft.com/office/word/2018/wordml/cex" xmlns:w16cid="http://schemas.microsoft.com/office/word/2016/wordml/cid" xmlns:w16="http://schemas.microsoft.com/office/word/2018/wordml" xmlns:w16sdtdh="http://schemas.microsoft.com/office/word/2020/wordml/sdtdatahash" xmlns:w16se="http://schemas.microsoft.com/office/word/2015/wordml/symex" xmlns:wpg="http://schemas.microsoft.com/office/word/2010/wordprocessingGroup" xmlns:wpi="http://schemas.microsoft.com/office/word/2010/wordprocessingInk" xmlns:wne="http://schemas.microsoft.com/office/word/2006/wordml" xmlns:wps="http://schemas.microsoft.com/office/word/2010/wordprocessingShape" mc:Ignorable="w14 w15 w16se w16cid w16 w16cex w16sdtdh wp14">
   <w:background w:color="FFFFFF" w:themeColor="background1"/>
   <w:body>
     <w:p>
@@ -438,20 +438,17 @@
                                 <w:szCs w:val="20"/>
                                 <w:lang w:val="en-US"/>
                               </w:rPr>
-                              <w:t>778-980-7733</w:t>
-                            </w:r>
-                          </w:p>
-                          <w:p>
-                            <w:pPr>
-                              <w:spacing w:after="0" w:line="240" w:lineRule="auto"/>
-                              <w:jc w:val="center"/>
+                              <w:t>***</w:t>
+                            </w:r>
+                            <w:r>
                               <w:rPr>
                                 <w:rFonts w:eastAsia="Times New Roman" w:cs="Arial"/>
                                 <w:sz w:val="18"/>
                                 <w:szCs w:val="20"/>
                                 <w:lang w:val="en-US"/>
                               </w:rPr>
-                            </w:pPr>
+                              <w:t>-</w:t>
+                            </w:r>
                             <w:r>
                               <w:rPr>
                                 <w:rFonts w:eastAsia="Times New Roman" w:cs="Arial"/>
@@ -459,7 +456,25 @@
                                 <w:szCs w:val="20"/>
                                 <w:lang w:val="en-US"/>
                               </w:rPr>
-                              <w:t>Zachary.Blouin@gmail.com</w:t>
+                              <w:t>***</w:t>
+                            </w:r>
+                            <w:r>
+                              <w:rPr>
+                                <w:rFonts w:eastAsia="Times New Roman" w:cs="Arial"/>
+                                <w:sz w:val="18"/>
+                                <w:szCs w:val="20"/>
+                                <w:lang w:val="en-US"/>
+                              </w:rPr>
+                              <w:t>-</w:t>
+                            </w:r>
+                            <w:r>
+                              <w:rPr>
+                                <w:rFonts w:eastAsia="Times New Roman" w:cs="Arial"/>
+                                <w:sz w:val="18"/>
+                                <w:szCs w:val="20"/>
+                                <w:lang w:val="en-US"/>
+                              </w:rPr>
+                              <w:t>****</w:t>
                             </w:r>
                           </w:p>
                           <w:bookmarkEnd w:id="1"/>
@@ -473,6 +488,15 @@
                                 <w:lang w:val="en-US"/>
                               </w:rPr>
                             </w:pPr>
+                            <w:r>
+                              <w:rPr>
+                                <w:rFonts w:eastAsia="Times New Roman" w:cs="Arial"/>
+                                <w:sz w:val="18"/>
+                                <w:szCs w:val="20"/>
+                                <w:lang w:val="en-US"/>
+                              </w:rPr>
+                              <w:t>***********************</w:t>
+                            </w:r>
                           </w:p>
                         </w:txbxContent>
                       </wps:txbx>
@@ -560,20 +584,17 @@
                           <w:szCs w:val="20"/>
                           <w:lang w:val="en-US"/>
                         </w:rPr>
-                        <w:t>778-980-7733</w:t>
-                      </w:r>
-                    </w:p>
-                    <w:p>
-                      <w:pPr>
-                        <w:spacing w:after="0" w:line="240" w:lineRule="auto"/>
-                        <w:jc w:val="center"/>
+                        <w:t>***</w:t>
+                      </w:r>
+                      <w:r>
                         <w:rPr>
                           <w:rFonts w:eastAsia="Times New Roman" w:cs="Arial"/>
                           <w:sz w:val="18"/>
                           <w:szCs w:val="20"/>
                           <w:lang w:val="en-US"/>
                         </w:rPr>
-                      </w:pPr>
+                        <w:t>-</w:t>
+                      </w:r>
                       <w:r>
                         <w:rPr>
                           <w:rFonts w:eastAsia="Times New Roman" w:cs="Arial"/>
@@ -581,7 +602,25 @@
                           <w:szCs w:val="20"/>
                           <w:lang w:val="en-US"/>
                         </w:rPr>
-                        <w:t>Zachary.Blouin@gmail.com</w:t>
+                        <w:t>***</w:t>
+                      </w:r>
+                      <w:r>
+                        <w:rPr>
+                          <w:rFonts w:eastAsia="Times New Roman" w:cs="Arial"/>
+                          <w:sz w:val="18"/>
+                          <w:szCs w:val="20"/>
+                          <w:lang w:val="en-US"/>
+                        </w:rPr>
+                        <w:t>-</w:t>
+                      </w:r>
+                      <w:r>
+                        <w:rPr>
+                          <w:rFonts w:eastAsia="Times New Roman" w:cs="Arial"/>
+                          <w:sz w:val="18"/>
+                          <w:szCs w:val="20"/>
+                          <w:lang w:val="en-US"/>
+                        </w:rPr>
+                        <w:t>****</w:t>
                       </w:r>
                     </w:p>
                     <w:bookmarkEnd w:id="3"/>
@@ -595,6 +634,15 @@
                           <w:lang w:val="en-US"/>
                         </w:rPr>
                       </w:pPr>
+                      <w:r>
+                        <w:rPr>
+                          <w:rFonts w:eastAsia="Times New Roman" w:cs="Arial"/>
+                          <w:sz w:val="18"/>
+                          <w:szCs w:val="20"/>
+                          <w:lang w:val="en-US"/>
+                        </w:rPr>
+                        <w:t>***********************</w:t>
+                      </w:r>
                     </w:p>
                   </w:txbxContent>
                 </v:textbox>
@@ -7183,7 +7231,7 @@
 </file>
 
 <file path=word/numbering.xml><?xml version="1.0" encoding="utf-8"?>
-<w:numbering xmlns:wpc="http://schemas.microsoft.com/office/word/2010/wordprocessingCanvas" xmlns:cx="http://schemas.microsoft.com/office/drawing/2014/chartex" xmlns:cx1="http://schemas.microsoft.com/office/drawing/2015/9/8/chartex" xmlns:cx2="http://schemas.microsoft.com/office/drawing/2015/10/21/chartex" xmlns:cx3="http://schemas.microsoft.com/office/drawing/2016/5/9/chartex" xmlns:cx4="http://schemas.microsoft.com/office/drawing/2016/5/10/chartex" xmlns:cx5="http://schemas.microsoft.com/office/drawing/2016/5/11/chartex" xmlns:cx6="http://schemas.microsoft.com/office/drawing/2016/5/12/chartex" xmlns:cx7="http://schemas.microsoft.com/office/drawing/2016/5/13/chartex" xmlns:cx8="http://schemas.microsoft.com/office/drawing/2016/5/14/chartex" xmlns:mc="http://schemas.openxmlformats.org/markup-compatibility/2006" xmlns:aink="http://schemas.microsoft.com/office/drawing/2016/ink" xmlns:am3d="http://schemas.microsoft.com/office/drawing/2017/model3d" xmlns:o="urn:schemas-microsoft-com:office:office" xmlns:r="http://schemas.openxmlformats.org/officeDocument/2006/relationships" xmlns:m="http://schemas.openxmlformats.org/officeDocument/2006/math" xmlns:v="urn:schemas-microsoft-com:vml" xmlns:wp14="http://schemas.microsoft.com/office/word/2010/wordprocessingDrawing" xmlns:wp="http://schemas.openxmlformats.org/drawingml/2006/wordprocessingDrawing" xmlns:w10="urn:schemas-microsoft-com:office:word" xmlns:w="http://schemas.openxmlformats.org/wordprocessingml/2006/main" xmlns:w14="http://schemas.microsoft.com/office/word/2010/wordml" xmlns:w15="http://schemas.microsoft.com/office/word/2012/wordml" xmlns:w16cex="http://schemas.microsoft.com/office/word/2018/wordml/cex" xmlns:w16cid="http://schemas.microsoft.com/office/word/2016/wordml/cid" xmlns:w16="http://schemas.microsoft.com/office/word/2018/wordml" xmlns:w16se="http://schemas.microsoft.com/office/word/2015/wordml/symex" xmlns:wpg="http://schemas.microsoft.com/office/word/2010/wordprocessingGroup" xmlns:wpi="http://schemas.microsoft.com/office/word/2010/wordprocessingInk" xmlns:wne="http://schemas.microsoft.com/office/word/2006/wordml" xmlns:wps="http://schemas.microsoft.com/office/word/2010/wordprocessingShape" mc:Ignorable="w14 w15 w16se w16cid w16 w16cex wp14">
+<w:numbering xmlns:wpc="http://schemas.microsoft.com/office/word/2010/wordprocessingCanvas" xmlns:cx="http://schemas.microsoft.com/office/drawing/2014/chartex" xmlns:cx1="http://schemas.microsoft.com/office/drawing/2015/9/8/chartex" xmlns:cx2="http://schemas.microsoft.com/office/drawing/2015/10/21/chartex" xmlns:cx3="http://schemas.microsoft.com/office/drawing/2016/5/9/chartex" xmlns:cx4="http://schemas.microsoft.com/office/drawing/2016/5/10/chartex" xmlns:cx5="http://schemas.microsoft.com/office/drawing/2016/5/11/chartex" xmlns:cx6="http://schemas.microsoft.com/office/drawing/2016/5/12/chartex" xmlns:cx7="http://schemas.microsoft.com/office/drawing/2016/5/13/chartex" xmlns:cx8="http://schemas.microsoft.com/office/drawing/2016/5/14/chartex" xmlns:mc="http://schemas.openxmlformats.org/markup-compatibility/2006" xmlns:aink="http://schemas.microsoft.com/office/drawing/2016/ink" xmlns:am3d="http://schemas.microsoft.com/office/drawing/2017/model3d" xmlns:o="urn:schemas-microsoft-com:office:office" xmlns:r="http://schemas.openxmlformats.org/officeDocument/2006/relationships" xmlns:m="http://schemas.openxmlformats.org/officeDocument/2006/math" xmlns:v="urn:schemas-microsoft-com:vml" xmlns:wp14="http://schemas.microsoft.com/office/word/2010/wordprocessingDrawing" xmlns:wp="http://schemas.openxmlformats.org/drawingml/2006/wordprocessingDrawing" xmlns:w10="urn:schemas-microsoft-com:office:word" xmlns:w="http://schemas.openxmlformats.org/wordprocessingml/2006/main" xmlns:w14="http://schemas.microsoft.com/office/word/2010/wordml" xmlns:w15="http://schemas.microsoft.com/office/word/2012/wordml" xmlns:w16cex="http://schemas.microsoft.com/office/word/2018/wordml/cex" xmlns:w16cid="http://schemas.microsoft.com/office/word/2016/wordml/cid" xmlns:w16="http://schemas.microsoft.com/office/word/2018/wordml" xmlns:w16sdtdh="http://schemas.microsoft.com/office/word/2020/wordml/sdtdatahash" xmlns:w16se="http://schemas.microsoft.com/office/word/2015/wordml/symex" xmlns:wpg="http://schemas.microsoft.com/office/word/2010/wordprocessingGroup" xmlns:wpi="http://schemas.microsoft.com/office/word/2010/wordprocessingInk" xmlns:wne="http://schemas.microsoft.com/office/word/2006/wordml" xmlns:wps="http://schemas.microsoft.com/office/word/2010/wordprocessingShape" mc:Ignorable="w14 w15 w16se w16cid w16 w16cex w16sdtdh wp14">
   <w:abstractNum w:abstractNumId="0" w15:restartNumberingAfterBreak="0">
     <w:nsid w:val="0A7E2AC9"/>
     <w:multiLevelType w:val="hybridMultilevel"/>
@@ -7998,7 +8046,7 @@
 </file>
 
 <file path=word/styles.xml><?xml version="1.0" encoding="utf-8"?>
-<w:styles xmlns:mc="http://schemas.openxmlformats.org/markup-compatibility/2006" xmlns:r="http://schemas.openxmlformats.org/officeDocument/2006/relationships" xmlns:w="http://schemas.openxmlformats.org/wordprocessingml/2006/main" xmlns:w14="http://schemas.microsoft.com/office/word/2010/wordml" xmlns:w15="http://schemas.microsoft.com/office/word/2012/wordml" xmlns:w16cex="http://schemas.microsoft.com/office/word/2018/wordml/cex" xmlns:w16cid="http://schemas.microsoft.com/office/word/2016/wordml/cid" xmlns:w16="http://schemas.microsoft.com/office/word/2018/wordml" xmlns:w16se="http://schemas.microsoft.com/office/word/2015/wordml/symex" mc:Ignorable="w14 w15 w16se w16cid w16 w16cex">
+<w:styles xmlns:mc="http://schemas.openxmlformats.org/markup-compatibility/2006" xmlns:r="http://schemas.openxmlformats.org/officeDocument/2006/relationships" xmlns:w="http://schemas.openxmlformats.org/wordprocessingml/2006/main" xmlns:w14="http://schemas.microsoft.com/office/word/2010/wordml" xmlns:w15="http://schemas.microsoft.com/office/word/2012/wordml" xmlns:w16cex="http://schemas.microsoft.com/office/word/2018/wordml/cex" xmlns:w16cid="http://schemas.microsoft.com/office/word/2016/wordml/cid" xmlns:w16="http://schemas.microsoft.com/office/word/2018/wordml" xmlns:w16sdtdh="http://schemas.microsoft.com/office/word/2020/wordml/sdtdatahash" xmlns:w16se="http://schemas.microsoft.com/office/word/2015/wordml/symex" mc:Ignorable="w14 w15 w16se w16cid w16 w16cex w16sdtdh">
   <w:docDefaults>
     <w:rPrDefault>
       <w:rPr>

</xml_diff>

<commit_message>
VRPS Banners / Better Resume / Soft Skills
</commit_message>
<xml_diff>
--- a/Portfolio Website V2/files/Resume 2020 PG1.docx
+++ b/Portfolio Website V2/files/Resume 2020 PG1.docx
@@ -11,16 +11,168 @@
         <mc:AlternateContent>
           <mc:Choice Requires="wps">
             <w:drawing>
-              <wp:anchor distT="0" distB="0" distL="114300" distR="114300" simplePos="0" relativeHeight="251820032" behindDoc="0" locked="0" layoutInCell="1" allowOverlap="1" wp14:anchorId="7806E433" wp14:editId="6E572D21">
+              <wp:anchor distT="45720" distB="45720" distL="114300" distR="114300" simplePos="0" relativeHeight="251904000" behindDoc="0" locked="0" layoutInCell="1" allowOverlap="1" wp14:anchorId="3C9C4FBF" wp14:editId="5BA33AC2">
+                <wp:simplePos x="0" y="0"/>
+                <wp:positionH relativeFrom="margin">
+                  <wp:posOffset>5703380</wp:posOffset>
+                </wp:positionH>
+                <wp:positionV relativeFrom="paragraph">
+                  <wp:posOffset>262255</wp:posOffset>
+                </wp:positionV>
+                <wp:extent cx="1543050" cy="304800"/>
+                <wp:effectExtent l="0" t="0" r="0" b="0"/>
+                <wp:wrapSquare wrapText="bothSides"/>
+                <wp:docPr id="227" name="Text Box 2"/>
+                <wp:cNvGraphicFramePr>
+                  <a:graphicFrameLocks xmlns:a="http://schemas.openxmlformats.org/drawingml/2006/main"/>
+                </wp:cNvGraphicFramePr>
+                <a:graphic xmlns:a="http://schemas.openxmlformats.org/drawingml/2006/main">
+                  <a:graphicData uri="http://schemas.microsoft.com/office/word/2010/wordprocessingShape">
+                    <wps:wsp>
+                      <wps:cNvSpPr txBox="1">
+                        <a:spLocks noChangeArrowheads="1"/>
+                      </wps:cNvSpPr>
+                      <wps:spPr bwMode="auto">
+                        <a:xfrm>
+                          <a:off x="0" y="0"/>
+                          <a:ext cx="1543050" cy="304800"/>
+                        </a:xfrm>
+                        <a:prstGeom prst="rect">
+                          <a:avLst/>
+                        </a:prstGeom>
+                        <a:noFill/>
+                        <a:ln w="9525">
+                          <a:noFill/>
+                          <a:miter lim="800000"/>
+                          <a:headEnd/>
+                          <a:tailEnd/>
+                        </a:ln>
+                      </wps:spPr>
+                      <wps:txbx>
+                        <w:txbxContent>
+                          <w:p>
+                            <w:pPr>
+                              <w:spacing w:after="0" w:line="240" w:lineRule="auto"/>
+                              <w:rPr>
+                                <w:sz w:val="24"/>
+                                <w:szCs w:val="24"/>
+                                <w:lang w:val="en-US"/>
+                              </w:rPr>
+                            </w:pPr>
+                            <w:r>
+                              <w:rPr>
+                                <w:sz w:val="24"/>
+                                <w:szCs w:val="24"/>
+                                <w:lang w:val="en-US"/>
+                              </w:rPr>
+                              <w:t>Visit my portfolio</w:t>
+                            </w:r>
+                            <w:r>
+                              <w:rPr>
+                                <w:sz w:val="24"/>
+                                <w:szCs w:val="24"/>
+                                <w:lang w:val="en-US"/>
+                              </w:rPr>
+                              <w:t>!</w:t>
+                            </w:r>
+                          </w:p>
+                          <w:p>
+                            <w:pPr>
+                              <w:spacing w:after="0" w:line="240" w:lineRule="auto"/>
+                              <w:rPr>
+                                <w:sz w:val="16"/>
+                                <w:szCs w:val="16"/>
+                                <w:lang w:val="en-US"/>
+                              </w:rPr>
+                            </w:pPr>
+                          </w:p>
+                        </w:txbxContent>
+                      </wps:txbx>
+                      <wps:bodyPr rot="0" vert="horz" wrap="square" lIns="91440" tIns="45720" rIns="91440" bIns="45720" anchor="t" anchorCtr="0">
+                        <a:noAutofit/>
+                      </wps:bodyPr>
+                    </wps:wsp>
+                  </a:graphicData>
+                </a:graphic>
+                <wp14:sizeRelH relativeFrom="margin">
+                  <wp14:pctWidth>0</wp14:pctWidth>
+                </wp14:sizeRelH>
+                <wp14:sizeRelV relativeFrom="margin">
+                  <wp14:pctHeight>0</wp14:pctHeight>
+                </wp14:sizeRelV>
+              </wp:anchor>
+            </w:drawing>
+          </mc:Choice>
+          <mc:Fallback>
+            <w:pict>
+              <v:shapetype w14:anchorId="3C9C4FBF" id="_x0000_t202" coordsize="21600,21600" o:spt="202" path="m,l,21600r21600,l21600,xe">
+                <v:stroke joinstyle="miter"/>
+                <v:path gradientshapeok="t" o:connecttype="rect"/>
+              </v:shapetype>
+              <v:shape id="Text Box 2" o:spid="_x0000_s1026" type="#_x0000_t202" style="position:absolute;margin-left:449.1pt;margin-top:20.65pt;width:121.5pt;height:24pt;z-index:251904000;visibility:visible;mso-wrap-style:square;mso-width-percent:0;mso-height-percent:0;mso-wrap-distance-left:9pt;mso-wrap-distance-top:3.6pt;mso-wrap-distance-right:9pt;mso-wrap-distance-bottom:3.6pt;mso-position-horizontal:absolute;mso-position-horizontal-relative:margin;mso-position-vertical:absolute;mso-position-vertical-relative:text;mso-width-percent:0;mso-height-percent:0;mso-width-relative:margin;mso-height-relative:margin;v-text-anchor:top" o:gfxdata="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" filled="f" stroked="f">
+                <v:textbox>
+                  <w:txbxContent>
+                    <w:p>
+                      <w:pPr>
+                        <w:spacing w:after="0" w:line="240" w:lineRule="auto"/>
+                        <w:rPr>
+                          <w:sz w:val="24"/>
+                          <w:szCs w:val="24"/>
+                          <w:lang w:val="en-US"/>
+                        </w:rPr>
+                      </w:pPr>
+                      <w:r>
+                        <w:rPr>
+                          <w:sz w:val="24"/>
+                          <w:szCs w:val="24"/>
+                          <w:lang w:val="en-US"/>
+                        </w:rPr>
+                        <w:t>Visit my portfolio</w:t>
+                      </w:r>
+                      <w:r>
+                        <w:rPr>
+                          <w:sz w:val="24"/>
+                          <w:szCs w:val="24"/>
+                          <w:lang w:val="en-US"/>
+                        </w:rPr>
+                        <w:t>!</w:t>
+                      </w:r>
+                    </w:p>
+                    <w:p>
+                      <w:pPr>
+                        <w:spacing w:after="0" w:line="240" w:lineRule="auto"/>
+                        <w:rPr>
+                          <w:sz w:val="16"/>
+                          <w:szCs w:val="16"/>
+                          <w:lang w:val="en-US"/>
+                        </w:rPr>
+                      </w:pPr>
+                    </w:p>
+                  </w:txbxContent>
+                </v:textbox>
+                <w10:wrap type="square" anchorx="margin"/>
+              </v:shape>
+            </w:pict>
+          </mc:Fallback>
+        </mc:AlternateContent>
+      </w:r>
+      <w:r>
+        <w:rPr>
+          <w:noProof/>
+        </w:rPr>
+        <mc:AlternateContent>
+          <mc:Choice Requires="wps">
+            <w:drawing>
+              <wp:anchor distT="0" distB="0" distL="114300" distR="114300" simplePos="0" relativeHeight="251820032" behindDoc="0" locked="0" layoutInCell="1" allowOverlap="1" wp14:anchorId="7806E433" wp14:editId="0EC6D3EB">
                 <wp:simplePos x="0" y="0"/>
                 <wp:positionH relativeFrom="column">
-                  <wp:posOffset>5393261</wp:posOffset>
+                  <wp:posOffset>5399567</wp:posOffset>
                 </wp:positionH>
                 <wp:positionV relativeFrom="paragraph">
-                  <wp:posOffset>251460</wp:posOffset>
+                  <wp:posOffset>262255</wp:posOffset>
                 </wp:positionV>
-                <wp:extent cx="287020" cy="264160"/>
-                <wp:effectExtent l="0" t="0" r="0" b="2540"/>
+                <wp:extent cx="257175" cy="260350"/>
+                <wp:effectExtent l="0" t="0" r="9525" b="6350"/>
                 <wp:wrapNone/>
                 <wp:docPr id="29" name="Rectangle 29"/>
                 <wp:cNvGraphicFramePr/>
@@ -31,19 +183,13 @@
                       <wps:spPr>
                         <a:xfrm>
                           <a:off x="0" y="0"/>
-                          <a:ext cx="287020" cy="264160"/>
+                          <a:ext cx="257175" cy="260350"/>
                         </a:xfrm>
                         <a:prstGeom prst="rect">
                           <a:avLst/>
                         </a:prstGeom>
                         <a:blipFill dpi="0" rotWithShape="1">
-                          <a:blip r:embed="rId6" cstate="print">
-                            <a:extLst>
-                              <a:ext uri="{28A0092B-C50C-407E-A947-70E740481C1C}">
-                                <a14:useLocalDpi xmlns:a14="http://schemas.microsoft.com/office/drawing/2010/main" val="0"/>
-                              </a:ext>
-                            </a:extLst>
-                          </a:blip>
+                          <a:blip r:embed="rId6"/>
                           <a:srcRect/>
                           <a:stretch>
                             <a:fillRect/>
@@ -98,7 +244,7 @@
           </mc:Choice>
           <mc:Fallback>
             <w:pict>
-              <v:rect w14:anchorId="7806E433" id="Rectangle 29" o:spid="_x0000_s1026" style="position:absolute;margin-left:424.65pt;margin-top:19.8pt;width:22.6pt;height:20.8pt;z-index:251820032;visibility:visible;mso-wrap-style:square;mso-width-percent:0;mso-height-percent:0;mso-wrap-distance-left:9pt;mso-wrap-distance-top:0;mso-wrap-distance-right:9pt;mso-wrap-distance-bottom:0;mso-position-horizontal:absolute;mso-position-horizontal-relative:text;mso-position-vertical:absolute;mso-position-vertical-relative:text;mso-width-percent:0;mso-height-percent:0;mso-width-relative:margin;mso-height-relative:margin;v-text-anchor:middle" o:gfxdata="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" stroked="f" strokeweight="1pt">
+              <v:rect w14:anchorId="7806E433" id="Rectangle 29" o:spid="_x0000_s1027" style="position:absolute;margin-left:425.15pt;margin-top:20.65pt;width:20.25pt;height:20.5pt;z-index:251820032;visibility:visible;mso-wrap-style:square;mso-width-percent:0;mso-height-percent:0;mso-wrap-distance-left:9pt;mso-wrap-distance-top:0;mso-wrap-distance-right:9pt;mso-wrap-distance-bottom:0;mso-position-horizontal:absolute;mso-position-horizontal-relative:text;mso-position-vertical:absolute;mso-position-vertical-relative:text;mso-width-percent:0;mso-height-percent:0;mso-width-relative:margin;mso-height-relative:margin;v-text-anchor:middle" o:gfxdata="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" stroked="f" strokeweight="1pt">
                 <v:fill r:id="rId7" o:title="" recolor="t" rotate="t" type="frame"/>
                 <v:textbox>
                   <w:txbxContent>
@@ -121,77 +267,148 @@
         <mc:AlternateContent>
           <mc:Choice Requires="wps">
             <w:drawing>
-              <wp:anchor distT="0" distB="0" distL="114300" distR="114300" simplePos="0" relativeHeight="251942912" behindDoc="0" locked="0" layoutInCell="1" allowOverlap="1" wp14:anchorId="2B82BA82" wp14:editId="61FAB945">
+              <wp:anchor distT="45720" distB="45720" distL="114300" distR="114300" simplePos="0" relativeHeight="251680768" behindDoc="0" locked="0" layoutInCell="1" allowOverlap="1" wp14:anchorId="0178F56E" wp14:editId="018D9E7A">
                 <wp:simplePos x="0" y="0"/>
-                <wp:positionH relativeFrom="column">
-                  <wp:posOffset>6997718</wp:posOffset>
+                <wp:positionH relativeFrom="page">
+                  <wp:posOffset>3677285</wp:posOffset>
                 </wp:positionH>
                 <wp:positionV relativeFrom="paragraph">
-                  <wp:posOffset>250190</wp:posOffset>
+                  <wp:posOffset>231937</wp:posOffset>
                 </wp:positionV>
-                <wp:extent cx="287646" cy="264278"/>
-                <wp:effectExtent l="0" t="0" r="0" b="2540"/>
-                <wp:wrapNone/>
-                <wp:docPr id="1" name="Rectangle 1"/>
-                <wp:cNvGraphicFramePr/>
+                <wp:extent cx="1651635" cy="613410"/>
+                <wp:effectExtent l="0" t="0" r="0" b="0"/>
+                <wp:wrapSquare wrapText="bothSides"/>
+                <wp:docPr id="14" name="Text Box 2"/>
+                <wp:cNvGraphicFramePr>
+                  <a:graphicFrameLocks xmlns:a="http://schemas.openxmlformats.org/drawingml/2006/main"/>
+                </wp:cNvGraphicFramePr>
                 <a:graphic xmlns:a="http://schemas.openxmlformats.org/drawingml/2006/main">
                   <a:graphicData uri="http://schemas.microsoft.com/office/word/2010/wordprocessingShape">
                     <wps:wsp>
-                      <wps:cNvSpPr/>
-                      <wps:spPr>
+                      <wps:cNvSpPr txBox="1">
+                        <a:spLocks noChangeArrowheads="1"/>
+                      </wps:cNvSpPr>
+                      <wps:spPr bwMode="auto">
                         <a:xfrm>
                           <a:off x="0" y="0"/>
-                          <a:ext cx="287646" cy="264278"/>
+                          <a:ext cx="1651635" cy="613410"/>
                         </a:xfrm>
                         <a:prstGeom prst="rect">
                           <a:avLst/>
                         </a:prstGeom>
-                        <a:blipFill dpi="0" rotWithShape="1">
-                          <a:blip r:embed="rId6" cstate="print">
-                            <a:extLst>
-                              <a:ext uri="{28A0092B-C50C-407E-A947-70E740481C1C}">
-                                <a14:useLocalDpi xmlns:a14="http://schemas.microsoft.com/office/drawing/2010/main" val="0"/>
-                              </a:ext>
-                            </a:extLst>
-                          </a:blip>
-                          <a:srcRect/>
-                          <a:stretch>
-                            <a:fillRect/>
-                          </a:stretch>
-                        </a:blipFill>
-                        <a:ln>
+                        <a:noFill/>
+                        <a:ln w="9525">
                           <a:noFill/>
+                          <a:miter lim="800000"/>
+                          <a:headEnd/>
+                          <a:tailEnd/>
                         </a:ln>
                       </wps:spPr>
-                      <wps:style>
-                        <a:lnRef idx="2">
-                          <a:schemeClr val="accent1">
-                            <a:shade val="50000"/>
-                          </a:schemeClr>
-                        </a:lnRef>
-                        <a:fillRef idx="1">
-                          <a:schemeClr val="accent1"/>
-                        </a:fillRef>
-                        <a:effectRef idx="0">
-                          <a:schemeClr val="accent1"/>
-                        </a:effectRef>
-                        <a:fontRef idx="minor">
-                          <a:schemeClr val="lt1"/>
-                        </a:fontRef>
-                      </wps:style>
                       <wps:txbx>
                         <w:txbxContent>
                           <w:p>
                             <w:pPr>
+                              <w:spacing w:after="0" w:line="240" w:lineRule="auto"/>
                               <w:jc w:val="center"/>
+                              <w:rPr>
+                                <w:rFonts w:eastAsia="Times New Roman" w:cs="Arial"/>
+                                <w:sz w:val="20"/>
+                                <w:lang w:val="en-US"/>
+                              </w:rPr>
+                            </w:pPr>
+                            <w:bookmarkStart w:id="0" w:name="_Hlk83142950"/>
+                            <w:bookmarkStart w:id="1" w:name="_Hlk83142796"/>
+                            <w:r>
+                              <w:rPr>
+                                <w:rFonts w:eastAsia="Times New Roman" w:cs="Arial"/>
+                                <w:sz w:val="20"/>
+                                <w:lang w:val="en-US"/>
+                              </w:rPr>
+                              <w:t xml:space="preserve">South </w:t>
+                            </w:r>
+                            <w:bookmarkEnd w:id="0"/>
+                            <w:r>
+                              <w:rPr>
+                                <w:rFonts w:eastAsia="Times New Roman" w:cs="Arial"/>
+                                <w:sz w:val="20"/>
+                                <w:lang w:val="en-US"/>
+                              </w:rPr>
+                              <w:t>Surrey</w:t>
+                            </w:r>
+                            <w:r>
+                              <w:rPr>
+                                <w:rFonts w:eastAsia="Times New Roman" w:cs="Arial"/>
+                                <w:sz w:val="20"/>
+                                <w:lang w:val="en-US"/>
+                              </w:rPr>
+                              <w:t>, BC</w:t>
+                            </w:r>
+                          </w:p>
+                          <w:bookmarkEnd w:id="1"/>
+                          <w:p>
+                            <w:pPr>
+                              <w:spacing w:after="0" w:line="240" w:lineRule="auto"/>
+                              <w:jc w:val="center"/>
+                              <w:rPr>
+                                <w:rFonts w:eastAsia="Times New Roman" w:cs="Arial"/>
+                                <w:sz w:val="18"/>
+                                <w:szCs w:val="20"/>
+                                <w:lang w:val="en-US"/>
+                              </w:rPr>
+                            </w:pPr>
+                            <w:r>
+                              <w:rPr>
+                                <w:rFonts w:eastAsia="Times New Roman" w:cs="Arial"/>
+                                <w:sz w:val="18"/>
+                                <w:szCs w:val="20"/>
+                                <w:lang w:val="en-US"/>
+                              </w:rPr>
+                              <w:t>***-***-****</w:t>
+                            </w:r>
+                          </w:p>
+                          <w:p>
+                            <w:pPr>
+                              <w:spacing w:after="0" w:line="240" w:lineRule="auto"/>
+                              <w:jc w:val="center"/>
+                              <w:rPr>
+                                <w:sz w:val="14"/>
+                                <w:szCs w:val="14"/>
+                                <w:lang w:val="en-US"/>
+                              </w:rPr>
+                            </w:pPr>
+                            <w:r>
+                              <w:rPr>
+                                <w:rFonts w:eastAsia="Times New Roman" w:cs="Arial"/>
+                                <w:sz w:val="18"/>
+                                <w:szCs w:val="20"/>
+                                <w:lang w:val="en-US"/>
+                              </w:rPr>
+                              <w:t>**************</w:t>
+                            </w:r>
+                            <w:r>
+                              <w:rPr>
+                                <w:rFonts w:eastAsia="Times New Roman" w:cs="Arial"/>
+                                <w:sz w:val="18"/>
+                                <w:szCs w:val="20"/>
+                                <w:lang w:val="en-US"/>
+                              </w:rPr>
+                              <w:t>@gmail.com</w:t>
+                            </w:r>
+                          </w:p>
+                          <w:p>
+                            <w:pPr>
+                              <w:spacing w:after="0" w:line="240" w:lineRule="auto"/>
+                              <w:jc w:val="center"/>
+                              <w:rPr>
+                                <w:sz w:val="14"/>
+                                <w:szCs w:val="14"/>
+                                <w:lang w:val="en-US"/>
+                              </w:rPr>
                             </w:pPr>
                           </w:p>
                         </w:txbxContent>
                       </wps:txbx>
-                      <wps:bodyPr rot="0" spcFirstLastPara="0" vertOverflow="overflow" horzOverflow="overflow" vert="horz" wrap="square" lIns="91440" tIns="45720" rIns="91440" bIns="45720" numCol="1" spcCol="0" rtlCol="0" fromWordArt="0" anchor="ctr" anchorCtr="0" forceAA="0" compatLnSpc="1">
-                        <a:prstTxWarp prst="textNoShape">
-                          <a:avLst/>
-                        </a:prstTxWarp>
+                      <wps:bodyPr rot="0" vert="horz" wrap="square" lIns="91440" tIns="45720" rIns="91440" bIns="45720" anchor="t" anchorCtr="0">
                         <a:noAutofit/>
                       </wps:bodyPr>
                     </wps:wsp>
@@ -208,18 +425,113 @@
           </mc:Choice>
           <mc:Fallback>
             <w:pict>
-              <v:rect w14:anchorId="2B82BA82" id="Rectangle 1" o:spid="_x0000_s1027" style="position:absolute;margin-left:551pt;margin-top:19.7pt;width:22.65pt;height:20.8pt;z-index:251942912;visibility:visible;mso-wrap-style:square;mso-width-percent:0;mso-height-percent:0;mso-wrap-distance-left:9pt;mso-wrap-distance-top:0;mso-wrap-distance-right:9pt;mso-wrap-distance-bottom:0;mso-position-horizontal:absolute;mso-position-horizontal-relative:text;mso-position-vertical:absolute;mso-position-vertical-relative:text;mso-width-percent:0;mso-height-percent:0;mso-width-relative:margin;mso-height-relative:margin;v-text-anchor:middle" o:gfxdata="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" stroked="f" strokeweight="1pt">
-                <v:fill r:id="rId7" o:title="" recolor="t" rotate="t" type="frame"/>
+              <v:shape w14:anchorId="0178F56E" id="_x0000_s1028" type="#_x0000_t202" style="position:absolute;margin-left:289.55pt;margin-top:18.25pt;width:130.05pt;height:48.3pt;z-index:251680768;visibility:visible;mso-wrap-style:square;mso-width-percent:0;mso-height-percent:0;mso-wrap-distance-left:9pt;mso-wrap-distance-top:3.6pt;mso-wrap-distance-right:9pt;mso-wrap-distance-bottom:3.6pt;mso-position-horizontal:absolute;mso-position-horizontal-relative:page;mso-position-vertical:absolute;mso-position-vertical-relative:text;mso-width-percent:0;mso-height-percent:0;mso-width-relative:margin;mso-height-relative:margin;v-text-anchor:top" o:gfxdata="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" filled="f" stroked="f">
                 <v:textbox>
                   <w:txbxContent>
                     <w:p>
                       <w:pPr>
+                        <w:spacing w:after="0" w:line="240" w:lineRule="auto"/>
                         <w:jc w:val="center"/>
+                        <w:rPr>
+                          <w:rFonts w:eastAsia="Times New Roman" w:cs="Arial"/>
+                          <w:sz w:val="20"/>
+                          <w:lang w:val="en-US"/>
+                        </w:rPr>
+                      </w:pPr>
+                      <w:bookmarkStart w:id="2" w:name="_Hlk83142950"/>
+                      <w:bookmarkStart w:id="3" w:name="_Hlk83142796"/>
+                      <w:r>
+                        <w:rPr>
+                          <w:rFonts w:eastAsia="Times New Roman" w:cs="Arial"/>
+                          <w:sz w:val="20"/>
+                          <w:lang w:val="en-US"/>
+                        </w:rPr>
+                        <w:t xml:space="preserve">South </w:t>
+                      </w:r>
+                      <w:bookmarkEnd w:id="2"/>
+                      <w:r>
+                        <w:rPr>
+                          <w:rFonts w:eastAsia="Times New Roman" w:cs="Arial"/>
+                          <w:sz w:val="20"/>
+                          <w:lang w:val="en-US"/>
+                        </w:rPr>
+                        <w:t>Surrey</w:t>
+                      </w:r>
+                      <w:r>
+                        <w:rPr>
+                          <w:rFonts w:eastAsia="Times New Roman" w:cs="Arial"/>
+                          <w:sz w:val="20"/>
+                          <w:lang w:val="en-US"/>
+                        </w:rPr>
+                        <w:t>, BC</w:t>
+                      </w:r>
+                    </w:p>
+                    <w:bookmarkEnd w:id="3"/>
+                    <w:p>
+                      <w:pPr>
+                        <w:spacing w:after="0" w:line="240" w:lineRule="auto"/>
+                        <w:jc w:val="center"/>
+                        <w:rPr>
+                          <w:rFonts w:eastAsia="Times New Roman" w:cs="Arial"/>
+                          <w:sz w:val="18"/>
+                          <w:szCs w:val="20"/>
+                          <w:lang w:val="en-US"/>
+                        </w:rPr>
+                      </w:pPr>
+                      <w:r>
+                        <w:rPr>
+                          <w:rFonts w:eastAsia="Times New Roman" w:cs="Arial"/>
+                          <w:sz w:val="18"/>
+                          <w:szCs w:val="20"/>
+                          <w:lang w:val="en-US"/>
+                        </w:rPr>
+                        <w:t>***-***-****</w:t>
+                      </w:r>
+                    </w:p>
+                    <w:p>
+                      <w:pPr>
+                        <w:spacing w:after="0" w:line="240" w:lineRule="auto"/>
+                        <w:jc w:val="center"/>
+                        <w:rPr>
+                          <w:sz w:val="14"/>
+                          <w:szCs w:val="14"/>
+                          <w:lang w:val="en-US"/>
+                        </w:rPr>
+                      </w:pPr>
+                      <w:r>
+                        <w:rPr>
+                          <w:rFonts w:eastAsia="Times New Roman" w:cs="Arial"/>
+                          <w:sz w:val="18"/>
+                          <w:szCs w:val="20"/>
+                          <w:lang w:val="en-US"/>
+                        </w:rPr>
+                        <w:t>**************</w:t>
+                      </w:r>
+                      <w:r>
+                        <w:rPr>
+                          <w:rFonts w:eastAsia="Times New Roman" w:cs="Arial"/>
+                          <w:sz w:val="18"/>
+                          <w:szCs w:val="20"/>
+                          <w:lang w:val="en-US"/>
+                        </w:rPr>
+                        <w:t>@gmail.com</w:t>
+                      </w:r>
+                    </w:p>
+                    <w:p>
+                      <w:pPr>
+                        <w:spacing w:after="0" w:line="240" w:lineRule="auto"/>
+                        <w:jc w:val="center"/>
+                        <w:rPr>
+                          <w:sz w:val="14"/>
+                          <w:szCs w:val="14"/>
+                          <w:lang w:val="en-US"/>
+                        </w:rPr>
                       </w:pPr>
                     </w:p>
                   </w:txbxContent>
                 </v:textbox>
-              </v:rect>
+                <w10:wrap type="square" anchorx="page"/>
+              </v:shape>
             </w:pict>
           </mc:Fallback>
         </mc:AlternateContent>
@@ -231,7 +543,7 @@
         <mc:AlternateContent>
           <mc:Choice Requires="wps">
             <w:drawing>
-              <wp:anchor distT="0" distB="0" distL="114300" distR="114300" simplePos="0" relativeHeight="251635691" behindDoc="0" locked="0" layoutInCell="1" allowOverlap="1" wp14:anchorId="044D3B80" wp14:editId="06B9A467">
+              <wp:anchor distT="0" distB="0" distL="114300" distR="114300" simplePos="0" relativeHeight="251635691" behindDoc="0" locked="0" layoutInCell="1" allowOverlap="1" wp14:anchorId="044D3B80" wp14:editId="68536140">
                 <wp:simplePos x="0" y="0"/>
                 <wp:positionH relativeFrom="column">
                   <wp:posOffset>5321300</wp:posOffset>
@@ -313,7 +625,7 @@
           </mc:Choice>
           <mc:Fallback>
             <w:pict>
-              <v:roundrect w14:anchorId="044D3B80" id="Rectangle: Rounded Corners 226" o:spid="_x0000_s1028" style="position:absolute;margin-left:419pt;margin-top:16.25pt;width:160.05pt;height:49.5pt;z-index:251635691;visibility:visible;mso-wrap-style:square;mso-width-percent:0;mso-height-percent:0;mso-wrap-distance-left:9pt;mso-wrap-distance-top:0;mso-wrap-distance-right:9pt;mso-wrap-distance-bottom:0;mso-position-horizontal:absolute;mso-position-horizontal-relative:text;mso-position-vertical:absolute;mso-position-vertical-relative:text;mso-width-percent:0;mso-height-percent:0;mso-width-relative:margin;mso-height-relative:margin;v-text-anchor:middle" arcsize="6271f" o:gfxdata="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" filled="f" strokecolor="black [3213]" strokeweight="1.5pt">
+              <v:roundrect w14:anchorId="044D3B80" id="Rectangle: Rounded Corners 226" o:spid="_x0000_s1029" style="position:absolute;margin-left:419pt;margin-top:16.25pt;width:160.05pt;height:49.5pt;z-index:251635691;visibility:visible;mso-wrap-style:square;mso-width-percent:0;mso-height-percent:0;mso-wrap-distance-left:9pt;mso-wrap-distance-top:0;mso-wrap-distance-right:9pt;mso-wrap-distance-bottom:0;mso-position-horizontal:absolute;mso-position-horizontal-relative:text;mso-position-vertical:absolute;mso-position-vertical-relative:text;mso-width-percent:0;mso-height-percent:0;mso-width-relative:margin;mso-height-relative:margin;v-text-anchor:middle" arcsize="6271f" o:gfxdata="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" filled="f" strokecolor="black [3213]" strokeweight="1.5pt">
                 <v:stroke joinstyle="miter"/>
                 <v:textbox>
                   <w:txbxContent>
@@ -328,326 +640,6 @@
                   </w:txbxContent>
                 </v:textbox>
               </v:roundrect>
-            </w:pict>
-          </mc:Fallback>
-        </mc:AlternateContent>
-      </w:r>
-      <w:r>
-        <w:rPr>
-          <w:noProof/>
-        </w:rPr>
-        <mc:AlternateContent>
-          <mc:Choice Requires="wps">
-            <w:drawing>
-              <wp:anchor distT="45720" distB="45720" distL="114300" distR="114300" simplePos="0" relativeHeight="251680768" behindDoc="0" locked="0" layoutInCell="1" allowOverlap="1" wp14:anchorId="0178F56E" wp14:editId="1FF76335">
-                <wp:simplePos x="0" y="0"/>
-                <wp:positionH relativeFrom="page">
-                  <wp:posOffset>3716655</wp:posOffset>
-                </wp:positionH>
-                <wp:positionV relativeFrom="paragraph">
-                  <wp:posOffset>268605</wp:posOffset>
-                </wp:positionV>
-                <wp:extent cx="1588135" cy="613410"/>
-                <wp:effectExtent l="0" t="0" r="0" b="0"/>
-                <wp:wrapSquare wrapText="bothSides"/>
-                <wp:docPr id="14" name="Text Box 2"/>
-                <wp:cNvGraphicFramePr>
-                  <a:graphicFrameLocks xmlns:a="http://schemas.openxmlformats.org/drawingml/2006/main"/>
-                </wp:cNvGraphicFramePr>
-                <a:graphic xmlns:a="http://schemas.openxmlformats.org/drawingml/2006/main">
-                  <a:graphicData uri="http://schemas.microsoft.com/office/word/2010/wordprocessingShape">
-                    <wps:wsp>
-                      <wps:cNvSpPr txBox="1">
-                        <a:spLocks noChangeArrowheads="1"/>
-                      </wps:cNvSpPr>
-                      <wps:spPr bwMode="auto">
-                        <a:xfrm>
-                          <a:off x="0" y="0"/>
-                          <a:ext cx="1588135" cy="613410"/>
-                        </a:xfrm>
-                        <a:prstGeom prst="rect">
-                          <a:avLst/>
-                        </a:prstGeom>
-                        <a:noFill/>
-                        <a:ln w="9525">
-                          <a:noFill/>
-                          <a:miter lim="800000"/>
-                          <a:headEnd/>
-                          <a:tailEnd/>
-                        </a:ln>
-                      </wps:spPr>
-                      <wps:txbx>
-                        <w:txbxContent>
-                          <w:p>
-                            <w:pPr>
-                              <w:spacing w:after="0" w:line="240" w:lineRule="auto"/>
-                              <w:jc w:val="center"/>
-                              <w:rPr>
-                                <w:rFonts w:eastAsia="Times New Roman" w:cs="Arial"/>
-                                <w:sz w:val="18"/>
-                                <w:szCs w:val="20"/>
-                                <w:lang w:val="en-US"/>
-                              </w:rPr>
-                            </w:pPr>
-                            <w:bookmarkStart w:id="0" w:name="_Hlk83142950"/>
-                            <w:bookmarkStart w:id="1" w:name="_Hlk83142796"/>
-                            <w:r>
-                              <w:rPr>
-                                <w:rFonts w:eastAsia="Times New Roman" w:cs="Arial"/>
-                                <w:sz w:val="18"/>
-                                <w:szCs w:val="20"/>
-                                <w:lang w:val="en-US"/>
-                              </w:rPr>
-                              <w:t xml:space="preserve">South </w:t>
-                            </w:r>
-                            <w:bookmarkEnd w:id="0"/>
-                            <w:r>
-                              <w:rPr>
-                                <w:rFonts w:eastAsia="Times New Roman" w:cs="Arial"/>
-                                <w:sz w:val="18"/>
-                                <w:szCs w:val="20"/>
-                                <w:lang w:val="en-US"/>
-                              </w:rPr>
-                              <w:t>Surrey</w:t>
-                            </w:r>
-                            <w:r>
-                              <w:rPr>
-                                <w:rFonts w:eastAsia="Times New Roman" w:cs="Arial"/>
-                                <w:sz w:val="18"/>
-                                <w:szCs w:val="20"/>
-                                <w:lang w:val="en-US"/>
-                              </w:rPr>
-                              <w:t>, BC</w:t>
-                            </w:r>
-                          </w:p>
-                          <w:p>
-                            <w:pPr>
-                              <w:spacing w:after="0" w:line="240" w:lineRule="auto"/>
-                              <w:jc w:val="center"/>
-                              <w:rPr>
-                                <w:rFonts w:eastAsia="Times New Roman" w:cs="Arial"/>
-                                <w:sz w:val="18"/>
-                                <w:szCs w:val="20"/>
-                                <w:lang w:val="en-US"/>
-                              </w:rPr>
-                            </w:pPr>
-                            <w:r>
-                              <w:rPr>
-                                <w:rFonts w:eastAsia="Times New Roman" w:cs="Arial"/>
-                                <w:sz w:val="18"/>
-                                <w:szCs w:val="20"/>
-                                <w:lang w:val="en-US"/>
-                              </w:rPr>
-                              <w:t>***</w:t>
-                            </w:r>
-                            <w:r>
-                              <w:rPr>
-                                <w:rFonts w:eastAsia="Times New Roman" w:cs="Arial"/>
-                                <w:sz w:val="18"/>
-                                <w:szCs w:val="20"/>
-                                <w:lang w:val="en-US"/>
-                              </w:rPr>
-                              <w:t>-</w:t>
-                            </w:r>
-                            <w:r>
-                              <w:rPr>
-                                <w:rFonts w:eastAsia="Times New Roman" w:cs="Arial"/>
-                                <w:sz w:val="18"/>
-                                <w:szCs w:val="20"/>
-                                <w:lang w:val="en-US"/>
-                              </w:rPr>
-                              <w:t>***</w:t>
-                            </w:r>
-                            <w:r>
-                              <w:rPr>
-                                <w:rFonts w:eastAsia="Times New Roman" w:cs="Arial"/>
-                                <w:sz w:val="18"/>
-                                <w:szCs w:val="20"/>
-                                <w:lang w:val="en-US"/>
-                              </w:rPr>
-                              <w:t>-</w:t>
-                            </w:r>
-                            <w:r>
-                              <w:rPr>
-                                <w:rFonts w:eastAsia="Times New Roman" w:cs="Arial"/>
-                                <w:sz w:val="18"/>
-                                <w:szCs w:val="20"/>
-                                <w:lang w:val="en-US"/>
-                              </w:rPr>
-                              <w:t>****</w:t>
-                            </w:r>
-                          </w:p>
-                          <w:bookmarkEnd w:id="1"/>
-                          <w:p>
-                            <w:pPr>
-                              <w:spacing w:after="0" w:line="240" w:lineRule="auto"/>
-                              <w:jc w:val="center"/>
-                              <w:rPr>
-                                <w:sz w:val="14"/>
-                                <w:szCs w:val="14"/>
-                                <w:lang w:val="en-US"/>
-                              </w:rPr>
-                            </w:pPr>
-                            <w:r>
-                              <w:rPr>
-                                <w:rFonts w:eastAsia="Times New Roman" w:cs="Arial"/>
-                                <w:sz w:val="18"/>
-                                <w:szCs w:val="20"/>
-                                <w:lang w:val="en-US"/>
-                              </w:rPr>
-                              <w:t>***********************</w:t>
-                            </w:r>
-                          </w:p>
-                        </w:txbxContent>
-                      </wps:txbx>
-                      <wps:bodyPr rot="0" vert="horz" wrap="square" lIns="91440" tIns="45720" rIns="91440" bIns="45720" anchor="t" anchorCtr="0">
-                        <a:noAutofit/>
-                      </wps:bodyPr>
-                    </wps:wsp>
-                  </a:graphicData>
-                </a:graphic>
-                <wp14:sizeRelH relativeFrom="margin">
-                  <wp14:pctWidth>0</wp14:pctWidth>
-                </wp14:sizeRelH>
-                <wp14:sizeRelV relativeFrom="margin">
-                  <wp14:pctHeight>0</wp14:pctHeight>
-                </wp14:sizeRelV>
-              </wp:anchor>
-            </w:drawing>
-          </mc:Choice>
-          <mc:Fallback>
-            <w:pict>
-              <v:shapetype w14:anchorId="0178F56E" id="_x0000_t202" coordsize="21600,21600" o:spt="202" path="m,l,21600r21600,l21600,xe">
-                <v:stroke joinstyle="miter"/>
-                <v:path gradientshapeok="t" o:connecttype="rect"/>
-              </v:shapetype>
-              <v:shape id="Text Box 2" o:spid="_x0000_s1029" type="#_x0000_t202" style="position:absolute;margin-left:292.65pt;margin-top:21.15pt;width:125.05pt;height:48.3pt;z-index:251680768;visibility:visible;mso-wrap-style:square;mso-width-percent:0;mso-height-percent:0;mso-wrap-distance-left:9pt;mso-wrap-distance-top:3.6pt;mso-wrap-distance-right:9pt;mso-wrap-distance-bottom:3.6pt;mso-position-horizontal:absolute;mso-position-horizontal-relative:page;mso-position-vertical:absolute;mso-position-vertical-relative:text;mso-width-percent:0;mso-height-percent:0;mso-width-relative:margin;mso-height-relative:margin;v-text-anchor:top" o:gfxdata="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" filled="f" stroked="f">
-                <v:textbox>
-                  <w:txbxContent>
-                    <w:p>
-                      <w:pPr>
-                        <w:spacing w:after="0" w:line="240" w:lineRule="auto"/>
-                        <w:jc w:val="center"/>
-                        <w:rPr>
-                          <w:rFonts w:eastAsia="Times New Roman" w:cs="Arial"/>
-                          <w:sz w:val="18"/>
-                          <w:szCs w:val="20"/>
-                          <w:lang w:val="en-US"/>
-                        </w:rPr>
-                      </w:pPr>
-                      <w:bookmarkStart w:id="2" w:name="_Hlk83142950"/>
-                      <w:bookmarkStart w:id="3" w:name="_Hlk83142796"/>
-                      <w:r>
-                        <w:rPr>
-                          <w:rFonts w:eastAsia="Times New Roman" w:cs="Arial"/>
-                          <w:sz w:val="18"/>
-                          <w:szCs w:val="20"/>
-                          <w:lang w:val="en-US"/>
-                        </w:rPr>
-                        <w:t xml:space="preserve">South </w:t>
-                      </w:r>
-                      <w:bookmarkEnd w:id="2"/>
-                      <w:r>
-                        <w:rPr>
-                          <w:rFonts w:eastAsia="Times New Roman" w:cs="Arial"/>
-                          <w:sz w:val="18"/>
-                          <w:szCs w:val="20"/>
-                          <w:lang w:val="en-US"/>
-                        </w:rPr>
-                        <w:t>Surrey</w:t>
-                      </w:r>
-                      <w:r>
-                        <w:rPr>
-                          <w:rFonts w:eastAsia="Times New Roman" w:cs="Arial"/>
-                          <w:sz w:val="18"/>
-                          <w:szCs w:val="20"/>
-                          <w:lang w:val="en-US"/>
-                        </w:rPr>
-                        <w:t>, BC</w:t>
-                      </w:r>
-                    </w:p>
-                    <w:p>
-                      <w:pPr>
-                        <w:spacing w:after="0" w:line="240" w:lineRule="auto"/>
-                        <w:jc w:val="center"/>
-                        <w:rPr>
-                          <w:rFonts w:eastAsia="Times New Roman" w:cs="Arial"/>
-                          <w:sz w:val="18"/>
-                          <w:szCs w:val="20"/>
-                          <w:lang w:val="en-US"/>
-                        </w:rPr>
-                      </w:pPr>
-                      <w:r>
-                        <w:rPr>
-                          <w:rFonts w:eastAsia="Times New Roman" w:cs="Arial"/>
-                          <w:sz w:val="18"/>
-                          <w:szCs w:val="20"/>
-                          <w:lang w:val="en-US"/>
-                        </w:rPr>
-                        <w:t>***</w:t>
-                      </w:r>
-                      <w:r>
-                        <w:rPr>
-                          <w:rFonts w:eastAsia="Times New Roman" w:cs="Arial"/>
-                          <w:sz w:val="18"/>
-                          <w:szCs w:val="20"/>
-                          <w:lang w:val="en-US"/>
-                        </w:rPr>
-                        <w:t>-</w:t>
-                      </w:r>
-                      <w:r>
-                        <w:rPr>
-                          <w:rFonts w:eastAsia="Times New Roman" w:cs="Arial"/>
-                          <w:sz w:val="18"/>
-                          <w:szCs w:val="20"/>
-                          <w:lang w:val="en-US"/>
-                        </w:rPr>
-                        <w:t>***</w:t>
-                      </w:r>
-                      <w:r>
-                        <w:rPr>
-                          <w:rFonts w:eastAsia="Times New Roman" w:cs="Arial"/>
-                          <w:sz w:val="18"/>
-                          <w:szCs w:val="20"/>
-                          <w:lang w:val="en-US"/>
-                        </w:rPr>
-                        <w:t>-</w:t>
-                      </w:r>
-                      <w:r>
-                        <w:rPr>
-                          <w:rFonts w:eastAsia="Times New Roman" w:cs="Arial"/>
-                          <w:sz w:val="18"/>
-                          <w:szCs w:val="20"/>
-                          <w:lang w:val="en-US"/>
-                        </w:rPr>
-                        <w:t>****</w:t>
-                      </w:r>
-                    </w:p>
-                    <w:bookmarkEnd w:id="3"/>
-                    <w:p>
-                      <w:pPr>
-                        <w:spacing w:after="0" w:line="240" w:lineRule="auto"/>
-                        <w:jc w:val="center"/>
-                        <w:rPr>
-                          <w:sz w:val="14"/>
-                          <w:szCs w:val="14"/>
-                          <w:lang w:val="en-US"/>
-                        </w:rPr>
-                      </w:pPr>
-                      <w:r>
-                        <w:rPr>
-                          <w:rFonts w:eastAsia="Times New Roman" w:cs="Arial"/>
-                          <w:sz w:val="18"/>
-                          <w:szCs w:val="20"/>
-                          <w:lang w:val="en-US"/>
-                        </w:rPr>
-                        <w:t>***********************</w:t>
-                      </w:r>
-                    </w:p>
-                  </w:txbxContent>
-                </v:textbox>
-                <w10:wrap type="square" anchorx="page"/>
-              </v:shape>
             </w:pict>
           </mc:Fallback>
         </mc:AlternateContent>
@@ -1218,151 +1210,13 @@
         <mc:AlternateContent>
           <mc:Choice Requires="wps">
             <w:drawing>
-              <wp:anchor distT="45720" distB="45720" distL="114300" distR="114300" simplePos="0" relativeHeight="251904000" behindDoc="0" locked="0" layoutInCell="1" allowOverlap="1" wp14:anchorId="3C9C4FBF" wp14:editId="094664AB">
+              <wp:anchor distT="45720" distB="45720" distL="114300" distR="114300" simplePos="0" relativeHeight="251901952" behindDoc="0" locked="0" layoutInCell="1" allowOverlap="1" wp14:anchorId="3B3A689A" wp14:editId="7989F655">
                 <wp:simplePos x="0" y="0"/>
                 <wp:positionH relativeFrom="margin">
-                  <wp:posOffset>5721985</wp:posOffset>
+                  <wp:posOffset>5301425</wp:posOffset>
                 </wp:positionH>
                 <wp:positionV relativeFrom="paragraph">
-                  <wp:posOffset>1699</wp:posOffset>
-                </wp:positionV>
-                <wp:extent cx="1276350" cy="264160"/>
-                <wp:effectExtent l="0" t="0" r="0" b="2540"/>
-                <wp:wrapSquare wrapText="bothSides"/>
-                <wp:docPr id="227" name="Text Box 2"/>
-                <wp:cNvGraphicFramePr>
-                  <a:graphicFrameLocks xmlns:a="http://schemas.openxmlformats.org/drawingml/2006/main"/>
-                </wp:cNvGraphicFramePr>
-                <a:graphic xmlns:a="http://schemas.openxmlformats.org/drawingml/2006/main">
-                  <a:graphicData uri="http://schemas.microsoft.com/office/word/2010/wordprocessingShape">
-                    <wps:wsp>
-                      <wps:cNvSpPr txBox="1">
-                        <a:spLocks noChangeArrowheads="1"/>
-                      </wps:cNvSpPr>
-                      <wps:spPr bwMode="auto">
-                        <a:xfrm>
-                          <a:off x="0" y="0"/>
-                          <a:ext cx="1276350" cy="264160"/>
-                        </a:xfrm>
-                        <a:prstGeom prst="rect">
-                          <a:avLst/>
-                        </a:prstGeom>
-                        <a:noFill/>
-                        <a:ln w="9525">
-                          <a:noFill/>
-                          <a:miter lim="800000"/>
-                          <a:headEnd/>
-                          <a:tailEnd/>
-                        </a:ln>
-                      </wps:spPr>
-                      <wps:txbx>
-                        <w:txbxContent>
-                          <w:p>
-                            <w:pPr>
-                              <w:spacing w:after="0" w:line="240" w:lineRule="auto"/>
-                              <w:jc w:val="center"/>
-                              <w:rPr>
-                                <w:lang w:val="en-US"/>
-                              </w:rPr>
-                            </w:pPr>
-                            <w:r>
-                              <w:rPr>
-                                <w:lang w:val="en-US"/>
-                              </w:rPr>
-                              <w:t>Visit my portfolio</w:t>
-                            </w:r>
-                            <w:r>
-                              <w:rPr>
-                                <w:lang w:val="en-US"/>
-                              </w:rPr>
-                              <w:t>!</w:t>
-                            </w:r>
-                          </w:p>
-                          <w:p>
-                            <w:pPr>
-                              <w:spacing w:after="0" w:line="240" w:lineRule="auto"/>
-                              <w:rPr>
-                                <w:sz w:val="16"/>
-                                <w:szCs w:val="16"/>
-                                <w:lang w:val="en-US"/>
-                              </w:rPr>
-                            </w:pPr>
-                          </w:p>
-                        </w:txbxContent>
-                      </wps:txbx>
-                      <wps:bodyPr rot="0" vert="horz" wrap="square" lIns="91440" tIns="45720" rIns="91440" bIns="45720" anchor="t" anchorCtr="0">
-                        <a:noAutofit/>
-                      </wps:bodyPr>
-                    </wps:wsp>
-                  </a:graphicData>
-                </a:graphic>
-                <wp14:sizeRelH relativeFrom="margin">
-                  <wp14:pctWidth>0</wp14:pctWidth>
-                </wp14:sizeRelH>
-                <wp14:sizeRelV relativeFrom="margin">
-                  <wp14:pctHeight>0</wp14:pctHeight>
-                </wp14:sizeRelV>
-              </wp:anchor>
-            </w:drawing>
-          </mc:Choice>
-          <mc:Fallback>
-            <w:pict>
-              <v:shape w14:anchorId="3C9C4FBF" id="_x0000_s1033" type="#_x0000_t202" style="position:absolute;margin-left:450.55pt;margin-top:.15pt;width:100.5pt;height:20.8pt;z-index:251904000;visibility:visible;mso-wrap-style:square;mso-width-percent:0;mso-height-percent:0;mso-wrap-distance-left:9pt;mso-wrap-distance-top:3.6pt;mso-wrap-distance-right:9pt;mso-wrap-distance-bottom:3.6pt;mso-position-horizontal:absolute;mso-position-horizontal-relative:margin;mso-position-vertical:absolute;mso-position-vertical-relative:text;mso-width-percent:0;mso-height-percent:0;mso-width-relative:margin;mso-height-relative:margin;v-text-anchor:top" o:gfxdata="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" filled="f" stroked="f">
-                <v:textbox>
-                  <w:txbxContent>
-                    <w:p>
-                      <w:pPr>
-                        <w:spacing w:after="0" w:line="240" w:lineRule="auto"/>
-                        <w:jc w:val="center"/>
-                        <w:rPr>
-                          <w:lang w:val="en-US"/>
-                        </w:rPr>
-                      </w:pPr>
-                      <w:r>
-                        <w:rPr>
-                          <w:lang w:val="en-US"/>
-                        </w:rPr>
-                        <w:t>Visit my portfolio</w:t>
-                      </w:r>
-                      <w:r>
-                        <w:rPr>
-                          <w:lang w:val="en-US"/>
-                        </w:rPr>
-                        <w:t>!</w:t>
-                      </w:r>
-                    </w:p>
-                    <w:p>
-                      <w:pPr>
-                        <w:spacing w:after="0" w:line="240" w:lineRule="auto"/>
-                        <w:rPr>
-                          <w:sz w:val="16"/>
-                          <w:szCs w:val="16"/>
-                          <w:lang w:val="en-US"/>
-                        </w:rPr>
-                      </w:pPr>
-                    </w:p>
-                  </w:txbxContent>
-                </v:textbox>
-                <w10:wrap type="square" anchorx="margin"/>
-              </v:shape>
-            </w:pict>
-          </mc:Fallback>
-        </mc:AlternateContent>
-      </w:r>
-      <w:r>
-        <w:rPr>
-          <w:noProof/>
-        </w:rPr>
-        <mc:AlternateContent>
-          <mc:Choice Requires="wps">
-            <w:drawing>
-              <wp:anchor distT="45720" distB="45720" distL="114300" distR="114300" simplePos="0" relativeHeight="251901952" behindDoc="0" locked="0" layoutInCell="1" allowOverlap="1" wp14:anchorId="3B3A689A" wp14:editId="1AFDAB40">
-                <wp:simplePos x="0" y="0"/>
-                <wp:positionH relativeFrom="margin">
-                  <wp:posOffset>5320030</wp:posOffset>
-                </wp:positionH>
-                <wp:positionV relativeFrom="paragraph">
-                  <wp:posOffset>229870</wp:posOffset>
+                  <wp:posOffset>217805</wp:posOffset>
                 </wp:positionV>
                 <wp:extent cx="2040255" cy="313690"/>
                 <wp:effectExtent l="0" t="0" r="0" b="0"/>
@@ -1400,39 +1254,79 @@
                               <w:spacing w:after="0" w:line="240" w:lineRule="auto"/>
                               <w:jc w:val="center"/>
                               <w:rPr>
+                                <w:lang w:val="en-US"/>
+                              </w:rPr>
+                            </w:pPr>
+                            <w:r>
+                              <w:rPr>
                                 <w:b/>
                                 <w:bCs/>
-                                <w:sz w:val="20"/>
-                                <w:szCs w:val="20"/>
+                                <w:sz w:val="24"/>
+                                <w:szCs w:val="24"/>
                                 <w:lang w:val="en-US"/>
                               </w:rPr>
-                            </w:pPr>
+                              <w:t>T</w:t>
+                            </w:r>
                             <w:r>
                               <w:rPr>
                                 <w:b/>
                                 <w:bCs/>
+                                <w:sz w:val="24"/>
+                                <w:szCs w:val="24"/>
                                 <w:lang w:val="en-US"/>
                               </w:rPr>
-                              <w:t>T</w:t>
+                              <w:t>eeny</w:t>
                             </w:r>
                             <w:r>
                               <w:rPr>
                                 <w:b/>
                                 <w:bCs/>
+                                <w:sz w:val="24"/>
+                                <w:szCs w:val="24"/>
                                 <w:lang w:val="en-US"/>
                               </w:rPr>
-                              <w:t>eenytinygames.webhop.me</w:t>
-                            </w:r>
-                          </w:p>
-                          <w:p>
-                            <w:pPr>
-                              <w:spacing w:after="0" w:line="240" w:lineRule="auto"/>
-                              <w:rPr>
-                                <w:sz w:val="20"/>
-                                <w:szCs w:val="20"/>
+                              <w:t>T</w:t>
+                            </w:r>
+                            <w:r>
+                              <w:rPr>
+                                <w:b/>
+                                <w:bCs/>
+                                <w:sz w:val="24"/>
+                                <w:szCs w:val="24"/>
                                 <w:lang w:val="en-US"/>
                               </w:rPr>
-                            </w:pPr>
+                              <w:t>iny</w:t>
+                            </w:r>
+                            <w:r>
+                              <w:rPr>
+                                <w:b/>
+                                <w:bCs/>
+                                <w:sz w:val="24"/>
+                                <w:szCs w:val="24"/>
+                                <w:lang w:val="en-US"/>
+                              </w:rPr>
+                              <w:t>G</w:t>
+                            </w:r>
+                            <w:r>
+                              <w:rPr>
+                                <w:b/>
+                                <w:bCs/>
+                                <w:sz w:val="24"/>
+                                <w:szCs w:val="24"/>
+                                <w:lang w:val="en-US"/>
+                              </w:rPr>
+                              <w:t>ames.</w:t>
+                            </w:r>
+                            <w:r>
+                              <w:rPr>
+                                <w:b/>
+                                <w:bCs/>
+                                <w:sz w:val="24"/>
+                                <w:szCs w:val="24"/>
+                                <w:lang w:val="en-US"/>
+                              </w:rPr>
+                              <w:t>net</w:t>
+                            </w:r>
                           </w:p>
                         </w:txbxContent>
                       </wps:txbx>
@@ -1453,7 +1347,7 @@
           </mc:Choice>
           <mc:Fallback>
             <w:pict>
-              <v:shape w14:anchorId="3B3A689A" id="_x0000_s1034" type="#_x0000_t202" style="position:absolute;margin-left:418.9pt;margin-top:18.1pt;width:160.65pt;height:24.7pt;z-index:251901952;visibility:visible;mso-wrap-style:square;mso-width-percent:0;mso-height-percent:0;mso-wrap-distance-left:9pt;mso-wrap-distance-top:3.6pt;mso-wrap-distance-right:9pt;mso-wrap-distance-bottom:3.6pt;mso-position-horizontal:absolute;mso-position-horizontal-relative:margin;mso-position-vertical:absolute;mso-position-vertical-relative:text;mso-width-percent:0;mso-height-percent:0;mso-width-relative:margin;mso-height-relative:margin;v-text-anchor:top" o:gfxdata="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" filled="f" stroked="f">
+              <v:shape w14:anchorId="3B3A689A" id="_x0000_s1033" type="#_x0000_t202" style="position:absolute;margin-left:417.45pt;margin-top:17.15pt;width:160.65pt;height:24.7pt;z-index:251901952;visibility:visible;mso-wrap-style:square;mso-width-percent:0;mso-height-percent:0;mso-wrap-distance-left:9pt;mso-wrap-distance-top:3.6pt;mso-wrap-distance-right:9pt;mso-wrap-distance-bottom:3.6pt;mso-position-horizontal:absolute;mso-position-horizontal-relative:margin;mso-position-vertical:absolute;mso-position-vertical-relative:text;mso-width-percent:0;mso-height-percent:0;mso-width-relative:margin;mso-height-relative:margin;v-text-anchor:top" o:gfxdata="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" filled="f" stroked="f">
                 <v:textbox>
                   <w:txbxContent>
                     <w:p>
@@ -1461,39 +1355,79 @@
                         <w:spacing w:after="0" w:line="240" w:lineRule="auto"/>
                         <w:jc w:val="center"/>
                         <w:rPr>
+                          <w:lang w:val="en-US"/>
+                        </w:rPr>
+                      </w:pPr>
+                      <w:r>
+                        <w:rPr>
                           <w:b/>
                           <w:bCs/>
-                          <w:sz w:val="20"/>
-                          <w:szCs w:val="20"/>
+                          <w:sz w:val="24"/>
+                          <w:szCs w:val="24"/>
                           <w:lang w:val="en-US"/>
                         </w:rPr>
-                      </w:pPr>
+                        <w:t>T</w:t>
+                      </w:r>
                       <w:r>
                         <w:rPr>
                           <w:b/>
                           <w:bCs/>
+                          <w:sz w:val="24"/>
+                          <w:szCs w:val="24"/>
                           <w:lang w:val="en-US"/>
                         </w:rPr>
-                        <w:t>T</w:t>
+                        <w:t>eeny</w:t>
                       </w:r>
                       <w:r>
                         <w:rPr>
                           <w:b/>
                           <w:bCs/>
+                          <w:sz w:val="24"/>
+                          <w:szCs w:val="24"/>
                           <w:lang w:val="en-US"/>
                         </w:rPr>
-                        <w:t>eenytinygames.webhop.me</w:t>
-                      </w:r>
-                    </w:p>
-                    <w:p>
-                      <w:pPr>
-                        <w:spacing w:after="0" w:line="240" w:lineRule="auto"/>
-                        <w:rPr>
-                          <w:sz w:val="20"/>
-                          <w:szCs w:val="20"/>
+                        <w:t>T</w:t>
+                      </w:r>
+                      <w:r>
+                        <w:rPr>
+                          <w:b/>
+                          <w:bCs/>
+                          <w:sz w:val="24"/>
+                          <w:szCs w:val="24"/>
                           <w:lang w:val="en-US"/>
                         </w:rPr>
-                      </w:pPr>
+                        <w:t>iny</w:t>
+                      </w:r>
+                      <w:r>
+                        <w:rPr>
+                          <w:b/>
+                          <w:bCs/>
+                          <w:sz w:val="24"/>
+                          <w:szCs w:val="24"/>
+                          <w:lang w:val="en-US"/>
+                        </w:rPr>
+                        <w:t>G</w:t>
+                      </w:r>
+                      <w:r>
+                        <w:rPr>
+                          <w:b/>
+                          <w:bCs/>
+                          <w:sz w:val="24"/>
+                          <w:szCs w:val="24"/>
+                          <w:lang w:val="en-US"/>
+                        </w:rPr>
+                        <w:t>ames.</w:t>
+                      </w:r>
+                      <w:r>
+                        <w:rPr>
+                          <w:b/>
+                          <w:bCs/>
+                          <w:sz w:val="24"/>
+                          <w:szCs w:val="24"/>
+                          <w:lang w:val="en-US"/>
+                        </w:rPr>
+                        <w:t>net</w:t>
+                      </w:r>
                     </w:p>
                   </w:txbxContent>
                 </v:textbox>
@@ -1714,7 +1648,7 @@
           </mc:Choice>
           <mc:Fallback>
             <w:pict>
-              <v:shape w14:anchorId="6D7B998C" id="_x0000_s1035" type="#_x0000_t202" style="position:absolute;margin-left:16.55pt;margin-top:6.05pt;width:551.45pt;height:46.85pt;z-index:251682816;visibility:visible;mso-wrap-style:square;mso-width-percent:0;mso-height-percent:0;mso-wrap-distance-left:9pt;mso-wrap-distance-top:3.6pt;mso-wrap-distance-right:9pt;mso-wrap-distance-bottom:3.6pt;mso-position-horizontal:absolute;mso-position-horizontal-relative:margin;mso-position-vertical:absolute;mso-position-vertical-relative:text;mso-width-percent:0;mso-height-percent:0;mso-width-relative:margin;mso-height-relative:margin;v-text-anchor:top" o:gfxdata="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" filled="f" stroked="f">
+              <v:shape w14:anchorId="6D7B998C" id="_x0000_s1034" type="#_x0000_t202" style="position:absolute;margin-left:16.55pt;margin-top:6.05pt;width:551.45pt;height:46.85pt;z-index:251682816;visibility:visible;mso-wrap-style:square;mso-width-percent:0;mso-height-percent:0;mso-wrap-distance-left:9pt;mso-wrap-distance-top:3.6pt;mso-wrap-distance-right:9pt;mso-wrap-distance-bottom:3.6pt;mso-position-horizontal:absolute;mso-position-horizontal-relative:margin;mso-position-vertical:absolute;mso-position-vertical-relative:text;mso-width-percent:0;mso-height-percent:0;mso-width-relative:margin;mso-height-relative:margin;v-text-anchor:top" o:gfxdata="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" filled="f" stroked="f">
                 <v:textbox>
                   <w:txbxContent>
                     <w:p>
@@ -1806,274 +1740,6 @@
           <w:tab w:val="left" w:pos="2477"/>
         </w:tabs>
       </w:pPr>
-      <w:r>
-        <w:rPr>
-          <w:noProof/>
-        </w:rPr>
-        <mc:AlternateContent>
-          <mc:Choice Requires="wps">
-            <w:drawing>
-              <wp:anchor distT="45720" distB="45720" distL="114300" distR="114300" simplePos="0" relativeHeight="251797504" behindDoc="0" locked="0" layoutInCell="1" allowOverlap="1" wp14:anchorId="6E031F53" wp14:editId="70E22FB6">
-                <wp:simplePos x="0" y="0"/>
-                <wp:positionH relativeFrom="column">
-                  <wp:posOffset>3975735</wp:posOffset>
-                </wp:positionH>
-                <wp:positionV relativeFrom="paragraph">
-                  <wp:posOffset>176530</wp:posOffset>
-                </wp:positionV>
-                <wp:extent cx="1382395" cy="290830"/>
-                <wp:effectExtent l="0" t="0" r="0" b="0"/>
-                <wp:wrapSquare wrapText="bothSides"/>
-                <wp:docPr id="9" name="Text Box 2"/>
-                <wp:cNvGraphicFramePr>
-                  <a:graphicFrameLocks xmlns:a="http://schemas.openxmlformats.org/drawingml/2006/main"/>
-                </wp:cNvGraphicFramePr>
-                <a:graphic xmlns:a="http://schemas.openxmlformats.org/drawingml/2006/main">
-                  <a:graphicData uri="http://schemas.microsoft.com/office/word/2010/wordprocessingShape">
-                    <wps:wsp>
-                      <wps:cNvSpPr txBox="1">
-                        <a:spLocks noChangeArrowheads="1"/>
-                      </wps:cNvSpPr>
-                      <wps:spPr bwMode="auto">
-                        <a:xfrm>
-                          <a:off x="0" y="0"/>
-                          <a:ext cx="1382395" cy="290830"/>
-                        </a:xfrm>
-                        <a:prstGeom prst="rect">
-                          <a:avLst/>
-                        </a:prstGeom>
-                        <a:noFill/>
-                        <a:ln w="9525">
-                          <a:noFill/>
-                          <a:miter lim="800000"/>
-                          <a:headEnd/>
-                          <a:tailEnd/>
-                        </a:ln>
-                      </wps:spPr>
-                      <wps:txbx>
-                        <w:txbxContent>
-                          <w:p>
-                            <w:pPr>
-                              <w:rPr>
-                                <w:b/>
-                                <w:bCs/>
-                                <w:sz w:val="24"/>
-                                <w:szCs w:val="24"/>
-                                <w:lang w:val="en-US"/>
-                              </w:rPr>
-                            </w:pPr>
-                            <w:r>
-                              <w:rPr>
-                                <w:b/>
-                                <w:bCs/>
-                                <w:sz w:val="24"/>
-                                <w:szCs w:val="24"/>
-                                <w:lang w:val="en-US"/>
-                              </w:rPr>
-                              <w:t>Software Skills</w:t>
-                            </w:r>
-                          </w:p>
-                        </w:txbxContent>
-                      </wps:txbx>
-                      <wps:bodyPr rot="0" vert="horz" wrap="square" lIns="91440" tIns="45720" rIns="91440" bIns="45720" anchor="t" anchorCtr="0">
-                        <a:noAutofit/>
-                      </wps:bodyPr>
-                    </wps:wsp>
-                  </a:graphicData>
-                </a:graphic>
-                <wp14:sizeRelH relativeFrom="margin">
-                  <wp14:pctWidth>0</wp14:pctWidth>
-                </wp14:sizeRelH>
-                <wp14:sizeRelV relativeFrom="margin">
-                  <wp14:pctHeight>0</wp14:pctHeight>
-                </wp14:sizeRelV>
-              </wp:anchor>
-            </w:drawing>
-          </mc:Choice>
-          <mc:Fallback>
-            <w:pict>
-              <v:shape w14:anchorId="6E031F53" id="_x0000_s1036" type="#_x0000_t202" style="position:absolute;margin-left:313.05pt;margin-top:13.9pt;width:108.85pt;height:22.9pt;z-index:251797504;visibility:visible;mso-wrap-style:square;mso-width-percent:0;mso-height-percent:0;mso-wrap-distance-left:9pt;mso-wrap-distance-top:3.6pt;mso-wrap-distance-right:9pt;mso-wrap-distance-bottom:3.6pt;mso-position-horizontal:absolute;mso-position-horizontal-relative:text;mso-position-vertical:absolute;mso-position-vertical-relative:text;mso-width-percent:0;mso-height-percent:0;mso-width-relative:margin;mso-height-relative:margin;v-text-anchor:top" o:gfxdata="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" filled="f" stroked="f">
-                <v:textbox>
-                  <w:txbxContent>
-                    <w:p>
-                      <w:pPr>
-                        <w:rPr>
-                          <w:b/>
-                          <w:bCs/>
-                          <w:sz w:val="24"/>
-                          <w:szCs w:val="24"/>
-                          <w:lang w:val="en-US"/>
-                        </w:rPr>
-                      </w:pPr>
-                      <w:r>
-                        <w:rPr>
-                          <w:b/>
-                          <w:bCs/>
-                          <w:sz w:val="24"/>
-                          <w:szCs w:val="24"/>
-                          <w:lang w:val="en-US"/>
-                        </w:rPr>
-                        <w:t>Software Skills</w:t>
-                      </w:r>
-                    </w:p>
-                  </w:txbxContent>
-                </v:textbox>
-                <w10:wrap type="square"/>
-              </v:shape>
-            </w:pict>
-          </mc:Fallback>
-        </mc:AlternateContent>
-      </w:r>
-      <w:r>
-        <w:rPr>
-          <w:noProof/>
-        </w:rPr>
-        <mc:AlternateContent>
-          <mc:Choice Requires="wps">
-            <w:drawing>
-              <wp:anchor distT="45720" distB="45720" distL="114300" distR="114300" simplePos="0" relativeHeight="251728896" behindDoc="0" locked="0" layoutInCell="1" allowOverlap="1" wp14:anchorId="74902F96" wp14:editId="53E260A5">
-                <wp:simplePos x="0" y="0"/>
-                <wp:positionH relativeFrom="column">
-                  <wp:posOffset>360680</wp:posOffset>
-                </wp:positionH>
-                <wp:positionV relativeFrom="paragraph">
-                  <wp:posOffset>172720</wp:posOffset>
-                </wp:positionV>
-                <wp:extent cx="1581785" cy="295275"/>
-                <wp:effectExtent l="0" t="0" r="0" b="0"/>
-                <wp:wrapSquare wrapText="bothSides"/>
-                <wp:docPr id="198" name="Text Box 2"/>
-                <wp:cNvGraphicFramePr>
-                  <a:graphicFrameLocks xmlns:a="http://schemas.openxmlformats.org/drawingml/2006/main"/>
-                </wp:cNvGraphicFramePr>
-                <a:graphic xmlns:a="http://schemas.openxmlformats.org/drawingml/2006/main">
-                  <a:graphicData uri="http://schemas.microsoft.com/office/word/2010/wordprocessingShape">
-                    <wps:wsp>
-                      <wps:cNvSpPr txBox="1">
-                        <a:spLocks noChangeArrowheads="1"/>
-                      </wps:cNvSpPr>
-                      <wps:spPr bwMode="auto">
-                        <a:xfrm>
-                          <a:off x="0" y="0"/>
-                          <a:ext cx="1581785" cy="295275"/>
-                        </a:xfrm>
-                        <a:prstGeom prst="rect">
-                          <a:avLst/>
-                        </a:prstGeom>
-                        <a:noFill/>
-                        <a:ln w="9525">
-                          <a:noFill/>
-                          <a:miter lim="800000"/>
-                          <a:headEnd/>
-                          <a:tailEnd/>
-                        </a:ln>
-                      </wps:spPr>
-                      <wps:txbx>
-                        <w:txbxContent>
-                          <w:p>
-                            <w:pPr>
-                              <w:rPr>
-                                <w:b/>
-                                <w:bCs/>
-                                <w:sz w:val="24"/>
-                                <w:szCs w:val="24"/>
-                              </w:rPr>
-                            </w:pPr>
-                            <w:r>
-                              <w:rPr>
-                                <w:b/>
-                                <w:bCs/>
-                                <w:sz w:val="24"/>
-                                <w:szCs w:val="24"/>
-                              </w:rPr>
-                              <w:t>Coding</w:t>
-                            </w:r>
-                            <w:r>
-                              <w:rPr>
-                                <w:b/>
-                                <w:bCs/>
-                                <w:sz w:val="24"/>
-                                <w:szCs w:val="24"/>
-                              </w:rPr>
-                              <w:t xml:space="preserve"> </w:t>
-                            </w:r>
-                            <w:r>
-                              <w:rPr>
-                                <w:b/>
-                                <w:bCs/>
-                                <w:sz w:val="24"/>
-                                <w:szCs w:val="24"/>
-                              </w:rPr>
-                              <w:t>Skills</w:t>
-                            </w:r>
-                          </w:p>
-                        </w:txbxContent>
-                      </wps:txbx>
-                      <wps:bodyPr rot="0" vert="horz" wrap="square" lIns="91440" tIns="45720" rIns="91440" bIns="45720" anchor="t" anchorCtr="0">
-                        <a:noAutofit/>
-                      </wps:bodyPr>
-                    </wps:wsp>
-                  </a:graphicData>
-                </a:graphic>
-                <wp14:sizeRelH relativeFrom="margin">
-                  <wp14:pctWidth>0</wp14:pctWidth>
-                </wp14:sizeRelH>
-                <wp14:sizeRelV relativeFrom="margin">
-                  <wp14:pctHeight>0</wp14:pctHeight>
-                </wp14:sizeRelV>
-              </wp:anchor>
-            </w:drawing>
-          </mc:Choice>
-          <mc:Fallback>
-            <w:pict>
-              <v:shape w14:anchorId="74902F96" id="_x0000_s1037" type="#_x0000_t202" style="position:absolute;margin-left:28.4pt;margin-top:13.6pt;width:124.55pt;height:23.25pt;z-index:251728896;visibility:visible;mso-wrap-style:square;mso-width-percent:0;mso-height-percent:0;mso-wrap-distance-left:9pt;mso-wrap-distance-top:3.6pt;mso-wrap-distance-right:9pt;mso-wrap-distance-bottom:3.6pt;mso-position-horizontal:absolute;mso-position-horizontal-relative:text;mso-position-vertical:absolute;mso-position-vertical-relative:text;mso-width-percent:0;mso-height-percent:0;mso-width-relative:margin;mso-height-relative:margin;v-text-anchor:top" o:gfxdata="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" filled="f" stroked="f">
-                <v:textbox>
-                  <w:txbxContent>
-                    <w:p>
-                      <w:pPr>
-                        <w:rPr>
-                          <w:b/>
-                          <w:bCs/>
-                          <w:sz w:val="24"/>
-                          <w:szCs w:val="24"/>
-                        </w:rPr>
-                      </w:pPr>
-                      <w:r>
-                        <w:rPr>
-                          <w:b/>
-                          <w:bCs/>
-                          <w:sz w:val="24"/>
-                          <w:szCs w:val="24"/>
-                        </w:rPr>
-                        <w:t>Coding</w:t>
-                      </w:r>
-                      <w:r>
-                        <w:rPr>
-                          <w:b/>
-                          <w:bCs/>
-                          <w:sz w:val="24"/>
-                          <w:szCs w:val="24"/>
-                        </w:rPr>
-                        <w:t xml:space="preserve"> </w:t>
-                      </w:r>
-                      <w:r>
-                        <w:rPr>
-                          <w:b/>
-                          <w:bCs/>
-                          <w:sz w:val="24"/>
-                          <w:szCs w:val="24"/>
-                        </w:rPr>
-                        <w:t>Skills</w:t>
-                      </w:r>
-                    </w:p>
-                  </w:txbxContent>
-                </v:textbox>
-                <w10:wrap type="square"/>
-              </v:shape>
-            </w:pict>
-          </mc:Fallback>
-        </mc:AlternateContent>
-      </w:r>
       <w:r>
         <w:rPr>
           <w:noProof/>
@@ -2316,7 +1982,7 @@
           </mc:Choice>
           <mc:Fallback>
             <w:pict>
-              <v:roundrect w14:anchorId="02CBD332" id="Rectangle: Rounded Corners 30" o:spid="_x0000_s1038" style="position:absolute;margin-left:16.05pt;margin-top:35.05pt;width:276.55pt;height:68.2pt;z-index:251646966;visibility:visible;mso-wrap-style:square;mso-width-percent:0;mso-height-percent:0;mso-wrap-distance-left:9pt;mso-wrap-distance-top:0;mso-wrap-distance-right:9pt;mso-wrap-distance-bottom:0;mso-position-horizontal:absolute;mso-position-horizontal-relative:text;mso-position-vertical:absolute;mso-position-vertical-relative:text;mso-width-percent:0;mso-height-percent:0;mso-width-relative:margin;mso-height-relative:margin;v-text-anchor:middle" arcsize="6271f" o:gfxdata="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" filled="f" strokecolor="black [3213]" strokeweight="1.5pt">
+              <v:roundrect w14:anchorId="02CBD332" id="Rectangle: Rounded Corners 30" o:spid="_x0000_s1035" style="position:absolute;margin-left:16.05pt;margin-top:35.05pt;width:276.55pt;height:68.2pt;z-index:251646966;visibility:visible;mso-wrap-style:square;mso-width-percent:0;mso-height-percent:0;mso-wrap-distance-left:9pt;mso-wrap-distance-top:0;mso-wrap-distance-right:9pt;mso-wrap-distance-bottom:0;mso-position-horizontal:absolute;mso-position-horizontal-relative:text;mso-position-vertical:absolute;mso-position-vertical-relative:text;mso-width-percent:0;mso-height-percent:0;mso-width-relative:margin;mso-height-relative:margin;v-text-anchor:middle" arcsize="6271f" o:gfxdata="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" filled="f" strokecolor="black [3213]" strokeweight="1.5pt">
                 <v:stroke joinstyle="miter"/>
                 <v:textbox>
                   <w:txbxContent>
@@ -2590,7 +2256,7 @@
           </mc:Choice>
           <mc:Fallback>
             <w:pict>
-              <v:shape w14:anchorId="679C00F2" id="_x0000_s1039" type="#_x0000_t202" style="position:absolute;margin-left:16.5pt;margin-top:35.7pt;width:121.45pt;height:68.2pt;z-index:251668480;visibility:visible;mso-wrap-style:square;mso-width-percent:0;mso-height-percent:0;mso-wrap-distance-left:9pt;mso-wrap-distance-top:3.6pt;mso-wrap-distance-right:9pt;mso-wrap-distance-bottom:3.6pt;mso-position-horizontal:absolute;mso-position-horizontal-relative:margin;mso-position-vertical:absolute;mso-position-vertical-relative:text;mso-width-percent:0;mso-height-percent:0;mso-width-relative:margin;mso-height-relative:margin;v-text-anchor:top" o:gfxdata="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" filled="f" stroked="f">
+              <v:shape w14:anchorId="679C00F2" id="_x0000_s1036" type="#_x0000_t202" style="position:absolute;margin-left:16.5pt;margin-top:35.7pt;width:121.45pt;height:68.2pt;z-index:251668480;visibility:visible;mso-wrap-style:square;mso-width-percent:0;mso-height-percent:0;mso-wrap-distance-left:9pt;mso-wrap-distance-top:3.6pt;mso-wrap-distance-right:9pt;mso-wrap-distance-bottom:3.6pt;mso-position-horizontal:absolute;mso-position-horizontal-relative:margin;mso-position-vertical:absolute;mso-position-vertical-relative:text;mso-width-percent:0;mso-height-percent:0;mso-width-relative:margin;mso-height-relative:margin;v-text-anchor:top" o:gfxdata="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" filled="f" stroked="f">
                 <v:textbox>
                   <w:txbxContent>
                     <w:p>
@@ -3045,7 +2711,7 @@
           </mc:Choice>
           <mc:Fallback>
             <w:pict>
-              <v:shape w14:anchorId="3D3BE8C6" id="_x0000_s1040" type="#_x0000_t202" style="position:absolute;margin-left:131.3pt;margin-top:35.05pt;width:160.8pt;height:67.45pt;z-index:251884544;visibility:visible;mso-wrap-style:square;mso-width-percent:0;mso-height-percent:0;mso-wrap-distance-left:9pt;mso-wrap-distance-top:3.6pt;mso-wrap-distance-right:9pt;mso-wrap-distance-bottom:3.6pt;mso-position-horizontal:absolute;mso-position-horizontal-relative:margin;mso-position-vertical:absolute;mso-position-vertical-relative:text;mso-width-percent:0;mso-height-percent:0;mso-width-relative:margin;mso-height-relative:margin;v-text-anchor:top" o:gfxdata="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" filled="f" stroked="f">
+              <v:shape w14:anchorId="3D3BE8C6" id="_x0000_s1037" type="#_x0000_t202" style="position:absolute;margin-left:131.3pt;margin-top:35.05pt;width:160.8pt;height:67.45pt;z-index:251884544;visibility:visible;mso-wrap-style:square;mso-width-percent:0;mso-height-percent:0;mso-wrap-distance-left:9pt;mso-wrap-distance-top:3.6pt;mso-wrap-distance-right:9pt;mso-wrap-distance-bottom:3.6pt;mso-position-horizontal:absolute;mso-position-horizontal-relative:margin;mso-position-vertical:absolute;mso-position-vertical-relative:text;mso-width-percent:0;mso-height-percent:0;mso-width-relative:margin;mso-height-relative:margin;v-text-anchor:top" o:gfxdata="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" filled="f" stroked="f">
                 <v:textbox>
                   <w:txbxContent>
                     <w:p>
@@ -3252,7 +2918,7 @@
         <mc:AlternateContent>
           <mc:Choice Requires="wps">
             <w:drawing>
-              <wp:anchor distT="45720" distB="45720" distL="0" distR="360045" simplePos="0" relativeHeight="251886592" behindDoc="0" locked="0" layoutInCell="1" allowOverlap="1" wp14:anchorId="5D1364CD" wp14:editId="7EB0DBBF">
+              <wp:anchor distT="45720" distB="45720" distL="0" distR="360045" simplePos="0" relativeHeight="251886592" behindDoc="0" locked="0" layoutInCell="1" allowOverlap="1" wp14:anchorId="5D1364CD" wp14:editId="2487C395">
                 <wp:simplePos x="0" y="0"/>
                 <wp:positionH relativeFrom="page">
                   <wp:posOffset>5382895</wp:posOffset>
@@ -3402,7 +3068,7 @@
           </mc:Choice>
           <mc:Fallback>
             <w:pict>
-              <v:shape w14:anchorId="5D1364CD" id="_x0000_s1041" type="#_x0000_t202" style="position:absolute;margin-left:423.85pt;margin-top:35pt;width:161pt;height:75.8pt;z-index:251886592;visibility:visible;mso-wrap-style:square;mso-width-percent:0;mso-height-percent:0;mso-wrap-distance-left:0;mso-wrap-distance-top:3.6pt;mso-wrap-distance-right:28.35pt;mso-wrap-distance-bottom:3.6pt;mso-position-horizontal:absolute;mso-position-horizontal-relative:page;mso-position-vertical:absolute;mso-position-vertical-relative:text;mso-width-percent:0;mso-height-percent:0;mso-width-relative:margin;mso-height-relative:margin;v-text-anchor:top" o:gfxdata="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" filled="f" stroked="f">
+              <v:shape w14:anchorId="5D1364CD" id="_x0000_s1038" type="#_x0000_t202" style="position:absolute;margin-left:423.85pt;margin-top:35pt;width:161pt;height:75.8pt;z-index:251886592;visibility:visible;mso-wrap-style:square;mso-width-percent:0;mso-height-percent:0;mso-wrap-distance-left:0;mso-wrap-distance-top:3.6pt;mso-wrap-distance-right:28.35pt;mso-wrap-distance-bottom:3.6pt;mso-position-horizontal:absolute;mso-position-horizontal-relative:page;mso-position-vertical:absolute;mso-position-vertical-relative:text;mso-width-percent:0;mso-height-percent:0;mso-width-relative:margin;mso-height-relative:margin;v-text-anchor:top" o:gfxdata="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" filled="f" stroked="f">
                 <v:textbox inset="0,,10mm">
                   <w:txbxContent>
                     <w:p>
@@ -3512,7 +3178,275 @@
         <mc:AlternateContent>
           <mc:Choice Requires="wps">
             <w:drawing>
-              <wp:anchor distT="0" distB="0" distL="114300" distR="114300" simplePos="0" relativeHeight="251891712" behindDoc="0" locked="0" layoutInCell="1" allowOverlap="1" wp14:anchorId="7214E58C" wp14:editId="61FCC8C6">
+              <wp:anchor distT="45720" distB="45720" distL="114300" distR="114300" simplePos="0" relativeHeight="251728896" behindDoc="0" locked="0" layoutInCell="1" allowOverlap="1" wp14:anchorId="74902F96" wp14:editId="6CCCDF29">
+                <wp:simplePos x="0" y="0"/>
+                <wp:positionH relativeFrom="column">
+                  <wp:posOffset>360680</wp:posOffset>
+                </wp:positionH>
+                <wp:positionV relativeFrom="paragraph">
+                  <wp:posOffset>191770</wp:posOffset>
+                </wp:positionV>
+                <wp:extent cx="1581785" cy="295275"/>
+                <wp:effectExtent l="0" t="0" r="0" b="0"/>
+                <wp:wrapSquare wrapText="bothSides"/>
+                <wp:docPr id="198" name="Text Box 2"/>
+                <wp:cNvGraphicFramePr>
+                  <a:graphicFrameLocks xmlns:a="http://schemas.openxmlformats.org/drawingml/2006/main"/>
+                </wp:cNvGraphicFramePr>
+                <a:graphic xmlns:a="http://schemas.openxmlformats.org/drawingml/2006/main">
+                  <a:graphicData uri="http://schemas.microsoft.com/office/word/2010/wordprocessingShape">
+                    <wps:wsp>
+                      <wps:cNvSpPr txBox="1">
+                        <a:spLocks noChangeArrowheads="1"/>
+                      </wps:cNvSpPr>
+                      <wps:spPr bwMode="auto">
+                        <a:xfrm>
+                          <a:off x="0" y="0"/>
+                          <a:ext cx="1581785" cy="295275"/>
+                        </a:xfrm>
+                        <a:prstGeom prst="rect">
+                          <a:avLst/>
+                        </a:prstGeom>
+                        <a:noFill/>
+                        <a:ln w="9525">
+                          <a:noFill/>
+                          <a:miter lim="800000"/>
+                          <a:headEnd/>
+                          <a:tailEnd/>
+                        </a:ln>
+                      </wps:spPr>
+                      <wps:txbx>
+                        <w:txbxContent>
+                          <w:p>
+                            <w:pPr>
+                              <w:rPr>
+                                <w:b/>
+                                <w:bCs/>
+                                <w:sz w:val="24"/>
+                                <w:szCs w:val="24"/>
+                              </w:rPr>
+                            </w:pPr>
+                            <w:r>
+                              <w:rPr>
+                                <w:b/>
+                                <w:bCs/>
+                                <w:sz w:val="24"/>
+                                <w:szCs w:val="24"/>
+                              </w:rPr>
+                              <w:t>Coding</w:t>
+                            </w:r>
+                            <w:r>
+                              <w:rPr>
+                                <w:b/>
+                                <w:bCs/>
+                                <w:sz w:val="24"/>
+                                <w:szCs w:val="24"/>
+                              </w:rPr>
+                              <w:t xml:space="preserve"> </w:t>
+                            </w:r>
+                            <w:r>
+                              <w:rPr>
+                                <w:b/>
+                                <w:bCs/>
+                                <w:sz w:val="24"/>
+                                <w:szCs w:val="24"/>
+                              </w:rPr>
+                              <w:t>Skills</w:t>
+                            </w:r>
+                          </w:p>
+                        </w:txbxContent>
+                      </wps:txbx>
+                      <wps:bodyPr rot="0" vert="horz" wrap="square" lIns="91440" tIns="45720" rIns="91440" bIns="45720" anchor="t" anchorCtr="0">
+                        <a:noAutofit/>
+                      </wps:bodyPr>
+                    </wps:wsp>
+                  </a:graphicData>
+                </a:graphic>
+                <wp14:sizeRelH relativeFrom="margin">
+                  <wp14:pctWidth>0</wp14:pctWidth>
+                </wp14:sizeRelH>
+                <wp14:sizeRelV relativeFrom="margin">
+                  <wp14:pctHeight>0</wp14:pctHeight>
+                </wp14:sizeRelV>
+              </wp:anchor>
+            </w:drawing>
+          </mc:Choice>
+          <mc:Fallback>
+            <w:pict>
+              <v:shape w14:anchorId="74902F96" id="_x0000_s1039" type="#_x0000_t202" style="position:absolute;margin-left:28.4pt;margin-top:15.1pt;width:124.55pt;height:23.25pt;z-index:251728896;visibility:visible;mso-wrap-style:square;mso-width-percent:0;mso-height-percent:0;mso-wrap-distance-left:9pt;mso-wrap-distance-top:3.6pt;mso-wrap-distance-right:9pt;mso-wrap-distance-bottom:3.6pt;mso-position-horizontal:absolute;mso-position-horizontal-relative:text;mso-position-vertical:absolute;mso-position-vertical-relative:text;mso-width-percent:0;mso-height-percent:0;mso-width-relative:margin;mso-height-relative:margin;v-text-anchor:top" o:gfxdata="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" filled="f" stroked="f">
+                <v:textbox>
+                  <w:txbxContent>
+                    <w:p>
+                      <w:pPr>
+                        <w:rPr>
+                          <w:b/>
+                          <w:bCs/>
+                          <w:sz w:val="24"/>
+                          <w:szCs w:val="24"/>
+                        </w:rPr>
+                      </w:pPr>
+                      <w:r>
+                        <w:rPr>
+                          <w:b/>
+                          <w:bCs/>
+                          <w:sz w:val="24"/>
+                          <w:szCs w:val="24"/>
+                        </w:rPr>
+                        <w:t>Coding</w:t>
+                      </w:r>
+                      <w:r>
+                        <w:rPr>
+                          <w:b/>
+                          <w:bCs/>
+                          <w:sz w:val="24"/>
+                          <w:szCs w:val="24"/>
+                        </w:rPr>
+                        <w:t xml:space="preserve"> </w:t>
+                      </w:r>
+                      <w:r>
+                        <w:rPr>
+                          <w:b/>
+                          <w:bCs/>
+                          <w:sz w:val="24"/>
+                          <w:szCs w:val="24"/>
+                        </w:rPr>
+                        <w:t>Skills</w:t>
+                      </w:r>
+                    </w:p>
+                  </w:txbxContent>
+                </v:textbox>
+                <w10:wrap type="square"/>
+              </v:shape>
+            </w:pict>
+          </mc:Fallback>
+        </mc:AlternateContent>
+      </w:r>
+      <w:r>
+        <w:rPr>
+          <w:noProof/>
+        </w:rPr>
+        <mc:AlternateContent>
+          <mc:Choice Requires="wps">
+            <w:drawing>
+              <wp:anchor distT="45720" distB="45720" distL="114300" distR="114300" simplePos="0" relativeHeight="251797504" behindDoc="0" locked="0" layoutInCell="1" allowOverlap="1" wp14:anchorId="6E031F53" wp14:editId="5EC90F87">
+                <wp:simplePos x="0" y="0"/>
+                <wp:positionH relativeFrom="column">
+                  <wp:posOffset>3975735</wp:posOffset>
+                </wp:positionH>
+                <wp:positionV relativeFrom="paragraph">
+                  <wp:posOffset>186055</wp:posOffset>
+                </wp:positionV>
+                <wp:extent cx="1382395" cy="290830"/>
+                <wp:effectExtent l="0" t="0" r="0" b="0"/>
+                <wp:wrapSquare wrapText="bothSides"/>
+                <wp:docPr id="9" name="Text Box 2"/>
+                <wp:cNvGraphicFramePr>
+                  <a:graphicFrameLocks xmlns:a="http://schemas.openxmlformats.org/drawingml/2006/main"/>
+                </wp:cNvGraphicFramePr>
+                <a:graphic xmlns:a="http://schemas.openxmlformats.org/drawingml/2006/main">
+                  <a:graphicData uri="http://schemas.microsoft.com/office/word/2010/wordprocessingShape">
+                    <wps:wsp>
+                      <wps:cNvSpPr txBox="1">
+                        <a:spLocks noChangeArrowheads="1"/>
+                      </wps:cNvSpPr>
+                      <wps:spPr bwMode="auto">
+                        <a:xfrm>
+                          <a:off x="0" y="0"/>
+                          <a:ext cx="1382395" cy="290830"/>
+                        </a:xfrm>
+                        <a:prstGeom prst="rect">
+                          <a:avLst/>
+                        </a:prstGeom>
+                        <a:noFill/>
+                        <a:ln w="9525">
+                          <a:noFill/>
+                          <a:miter lim="800000"/>
+                          <a:headEnd/>
+                          <a:tailEnd/>
+                        </a:ln>
+                      </wps:spPr>
+                      <wps:txbx>
+                        <w:txbxContent>
+                          <w:p>
+                            <w:pPr>
+                              <w:rPr>
+                                <w:b/>
+                                <w:bCs/>
+                                <w:sz w:val="24"/>
+                                <w:szCs w:val="24"/>
+                                <w:lang w:val="en-US"/>
+                              </w:rPr>
+                            </w:pPr>
+                            <w:r>
+                              <w:rPr>
+                                <w:b/>
+                                <w:bCs/>
+                                <w:sz w:val="24"/>
+                                <w:szCs w:val="24"/>
+                                <w:lang w:val="en-US"/>
+                              </w:rPr>
+                              <w:t>Software Skills</w:t>
+                            </w:r>
+                          </w:p>
+                        </w:txbxContent>
+                      </wps:txbx>
+                      <wps:bodyPr rot="0" vert="horz" wrap="square" lIns="91440" tIns="45720" rIns="91440" bIns="45720" anchor="t" anchorCtr="0">
+                        <a:noAutofit/>
+                      </wps:bodyPr>
+                    </wps:wsp>
+                  </a:graphicData>
+                </a:graphic>
+                <wp14:sizeRelH relativeFrom="margin">
+                  <wp14:pctWidth>0</wp14:pctWidth>
+                </wp14:sizeRelH>
+                <wp14:sizeRelV relativeFrom="margin">
+                  <wp14:pctHeight>0</wp14:pctHeight>
+                </wp14:sizeRelV>
+              </wp:anchor>
+            </w:drawing>
+          </mc:Choice>
+          <mc:Fallback>
+            <w:pict>
+              <v:shape w14:anchorId="6E031F53" id="_x0000_s1040" type="#_x0000_t202" style="position:absolute;margin-left:313.05pt;margin-top:14.65pt;width:108.85pt;height:22.9pt;z-index:251797504;visibility:visible;mso-wrap-style:square;mso-width-percent:0;mso-height-percent:0;mso-wrap-distance-left:9pt;mso-wrap-distance-top:3.6pt;mso-wrap-distance-right:9pt;mso-wrap-distance-bottom:3.6pt;mso-position-horizontal:absolute;mso-position-horizontal-relative:text;mso-position-vertical:absolute;mso-position-vertical-relative:text;mso-width-percent:0;mso-height-percent:0;mso-width-relative:margin;mso-height-relative:margin;v-text-anchor:top" o:gfxdata="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" filled="f" stroked="f">
+                <v:textbox>
+                  <w:txbxContent>
+                    <w:p>
+                      <w:pPr>
+                        <w:rPr>
+                          <w:b/>
+                          <w:bCs/>
+                          <w:sz w:val="24"/>
+                          <w:szCs w:val="24"/>
+                          <w:lang w:val="en-US"/>
+                        </w:rPr>
+                      </w:pPr>
+                      <w:r>
+                        <w:rPr>
+                          <w:b/>
+                          <w:bCs/>
+                          <w:sz w:val="24"/>
+                          <w:szCs w:val="24"/>
+                          <w:lang w:val="en-US"/>
+                        </w:rPr>
+                        <w:t>Software Skills</w:t>
+                      </w:r>
+                    </w:p>
+                  </w:txbxContent>
+                </v:textbox>
+                <w10:wrap type="square"/>
+              </v:shape>
+            </w:pict>
+          </mc:Fallback>
+        </mc:AlternateContent>
+      </w:r>
+      <w:r>
+        <w:rPr>
+          <w:noProof/>
+        </w:rPr>
+        <mc:AlternateContent>
+          <mc:Choice Requires="wps">
+            <w:drawing>
+              <wp:anchor distT="0" distB="0" distL="114300" distR="114300" simplePos="0" relativeHeight="251891712" behindDoc="0" locked="0" layoutInCell="1" allowOverlap="1" wp14:anchorId="7214E58C" wp14:editId="19116C1E">
                 <wp:simplePos x="0" y="0"/>
                 <wp:positionH relativeFrom="column">
                   <wp:posOffset>360680</wp:posOffset>
@@ -3580,7 +3514,7 @@
           </mc:Choice>
           <mc:Fallback>
             <w:pict>
-              <v:shape w14:anchorId="403BC969" id="Rectangle: Top Corners Rounded 5" o:spid="_x0000_s1026" style="position:absolute;margin-left:28.4pt;margin-top:16.75pt;width:135.85pt;height:18.2pt;z-index:251891712;visibility:visible;mso-wrap-style:square;mso-width-percent:0;mso-height-percent:0;mso-wrap-distance-left:9pt;mso-wrap-distance-top:0;mso-wrap-distance-right:9pt;mso-wrap-distance-bottom:0;mso-position-horizontal:absolute;mso-position-horizontal-relative:text;mso-position-vertical:absolute;mso-position-vertical-relative:text;mso-width-percent:0;mso-height-percent:0;mso-width-relative:margin;mso-height-relative:margin;v-text-anchor:middle" coordsize="1725295,231140" o:gfxdata="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" path="m38524,l1686771,v21276,,38524,17248,38524,38524l1725295,231140r,l,231140r,l,38524c,17248,17248,,38524,xe" filled="f" strokecolor="black [3213]" strokeweight="1.5pt">
+              <v:shape w14:anchorId="290E16BA" id="Rectangle: Top Corners Rounded 5" o:spid="_x0000_s1026" style="position:absolute;margin-left:28.4pt;margin-top:16.75pt;width:135.85pt;height:18.2pt;z-index:251891712;visibility:visible;mso-wrap-style:square;mso-width-percent:0;mso-height-percent:0;mso-wrap-distance-left:9pt;mso-wrap-distance-top:0;mso-wrap-distance-right:9pt;mso-wrap-distance-bottom:0;mso-position-horizontal:absolute;mso-position-horizontal-relative:text;mso-position-vertical:absolute;mso-position-vertical-relative:text;mso-width-percent:0;mso-height-percent:0;mso-width-relative:margin;mso-height-relative:margin;v-text-anchor:middle" coordsize="1725295,231140" o:gfxdata="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" path="m38524,l1686771,v21276,,38524,17248,38524,38524l1725295,231140r,l,231140r,l,38524c,17248,17248,,38524,xe" filled="f" strokecolor="black [3213]" strokeweight="1.5pt">
                 <v:stroke joinstyle="miter"/>
                 <v:path arrowok="t" o:connecttype="custom" o:connectlocs="38524,0;1686771,0;1725295,38524;1725295,231140;1725295,231140;0,231140;0,231140;0,38524;38524,0" o:connectangles="0,0,0,0,0,0,0,0,0"/>
               </v:shape>
@@ -3590,120 +3524,6 @@
       </w:r>
     </w:p>
     <w:p>
-      <w:r>
-        <w:rPr>
-          <w:noProof/>
-        </w:rPr>
-        <mc:AlternateContent>
-          <mc:Choice Requires="wps">
-            <w:drawing>
-              <wp:anchor distT="45720" distB="45720" distL="114300" distR="114300" simplePos="0" relativeHeight="251843584" behindDoc="0" locked="0" layoutInCell="1" allowOverlap="1" wp14:anchorId="2D36C2F9" wp14:editId="1EA703C4">
-                <wp:simplePos x="0" y="0"/>
-                <wp:positionH relativeFrom="column">
-                  <wp:posOffset>358775</wp:posOffset>
-                </wp:positionH>
-                <wp:positionV relativeFrom="paragraph">
-                  <wp:posOffset>1179195</wp:posOffset>
-                </wp:positionV>
-                <wp:extent cx="1725295" cy="295275"/>
-                <wp:effectExtent l="0" t="0" r="0" b="0"/>
-                <wp:wrapSquare wrapText="bothSides"/>
-                <wp:docPr id="236" name="Text Box 2"/>
-                <wp:cNvGraphicFramePr>
-                  <a:graphicFrameLocks xmlns:a="http://schemas.openxmlformats.org/drawingml/2006/main"/>
-                </wp:cNvGraphicFramePr>
-                <a:graphic xmlns:a="http://schemas.openxmlformats.org/drawingml/2006/main">
-                  <a:graphicData uri="http://schemas.microsoft.com/office/word/2010/wordprocessingShape">
-                    <wps:wsp>
-                      <wps:cNvSpPr txBox="1">
-                        <a:spLocks noChangeArrowheads="1"/>
-                      </wps:cNvSpPr>
-                      <wps:spPr bwMode="auto">
-                        <a:xfrm>
-                          <a:off x="0" y="0"/>
-                          <a:ext cx="1725295" cy="295275"/>
-                        </a:xfrm>
-                        <a:prstGeom prst="rect">
-                          <a:avLst/>
-                        </a:prstGeom>
-                        <a:noFill/>
-                        <a:ln w="9525">
-                          <a:noFill/>
-                          <a:miter lim="800000"/>
-                          <a:headEnd/>
-                          <a:tailEnd/>
-                        </a:ln>
-                      </wps:spPr>
-                      <wps:txbx>
-                        <w:txbxContent>
-                          <w:p>
-                            <w:pPr>
-                              <w:rPr>
-                                <w:b/>
-                                <w:bCs/>
-                                <w:sz w:val="24"/>
-                                <w:szCs w:val="24"/>
-                              </w:rPr>
-                            </w:pPr>
-                            <w:r>
-                              <w:rPr>
-                                <w:b/>
-                                <w:bCs/>
-                                <w:sz w:val="24"/>
-                                <w:szCs w:val="24"/>
-                              </w:rPr>
-                              <w:t>Professional Experience</w:t>
-                            </w:r>
-                          </w:p>
-                        </w:txbxContent>
-                      </wps:txbx>
-                      <wps:bodyPr rot="0" vert="horz" wrap="square" lIns="91440" tIns="45720" rIns="91440" bIns="45720" anchor="t" anchorCtr="0">
-                        <a:noAutofit/>
-                      </wps:bodyPr>
-                    </wps:wsp>
-                  </a:graphicData>
-                </a:graphic>
-                <wp14:sizeRelH relativeFrom="margin">
-                  <wp14:pctWidth>0</wp14:pctWidth>
-                </wp14:sizeRelH>
-                <wp14:sizeRelV relativeFrom="margin">
-                  <wp14:pctHeight>0</wp14:pctHeight>
-                </wp14:sizeRelV>
-              </wp:anchor>
-            </w:drawing>
-          </mc:Choice>
-          <mc:Fallback>
-            <w:pict>
-              <v:shape w14:anchorId="2D36C2F9" id="_x0000_s1042" type="#_x0000_t202" style="position:absolute;margin-left:28.25pt;margin-top:92.85pt;width:135.85pt;height:23.25pt;z-index:251843584;visibility:visible;mso-wrap-style:square;mso-width-percent:0;mso-height-percent:0;mso-wrap-distance-left:9pt;mso-wrap-distance-top:3.6pt;mso-wrap-distance-right:9pt;mso-wrap-distance-bottom:3.6pt;mso-position-horizontal:absolute;mso-position-horizontal-relative:text;mso-position-vertical:absolute;mso-position-vertical-relative:text;mso-width-percent:0;mso-height-percent:0;mso-width-relative:margin;mso-height-relative:margin;v-text-anchor:top" o:gfxdata="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" filled="f" stroked="f">
-                <v:textbox>
-                  <w:txbxContent>
-                    <w:p>
-                      <w:pPr>
-                        <w:rPr>
-                          <w:b/>
-                          <w:bCs/>
-                          <w:sz w:val="24"/>
-                          <w:szCs w:val="24"/>
-                        </w:rPr>
-                      </w:pPr>
-                      <w:r>
-                        <w:rPr>
-                          <w:b/>
-                          <w:bCs/>
-                          <w:sz w:val="24"/>
-                          <w:szCs w:val="24"/>
-                        </w:rPr>
-                        <w:t>Professional Experience</w:t>
-                      </w:r>
-                    </w:p>
-                  </w:txbxContent>
-                </v:textbox>
-                <w10:wrap type="square"/>
-              </v:shape>
-            </w:pict>
-          </mc:Fallback>
-        </mc:AlternateContent>
-      </w:r>
       <w:r>
         <w:rPr>
           <w:noProof/>
@@ -4640,7 +4460,7 @@
                                 <w:szCs w:val="20"/>
                                 <w:lang w:val="en-US" w:eastAsia="ja-JP"/>
                               </w:rPr>
-                              <w:t>I have</w:t>
+                              <w:t>I have done</w:t>
                             </w:r>
                             <w:r>
                               <w:rPr>
@@ -4650,7 +4470,7 @@
                                 <w:szCs w:val="20"/>
                                 <w:lang w:val="en-US" w:eastAsia="ja-JP"/>
                               </w:rPr>
-                              <w:t xml:space="preserve"> done</w:t>
+                              <w:t xml:space="preserve"> both </w:t>
                             </w:r>
                             <w:r>
                               <w:rPr>
@@ -4660,7 +4480,7 @@
                                 <w:szCs w:val="20"/>
                                 <w:lang w:val="en-US" w:eastAsia="ja-JP"/>
                               </w:rPr>
-                              <w:t xml:space="preserve"> both </w:t>
+                              <w:t>business events</w:t>
                             </w:r>
                             <w:r>
                               <w:rPr>
@@ -4670,7 +4490,7 @@
                                 <w:szCs w:val="20"/>
                                 <w:lang w:val="en-US" w:eastAsia="ja-JP"/>
                               </w:rPr>
-                              <w:t>business</w:t>
+                              <w:t xml:space="preserve"> and volunteer social events. </w:t>
                             </w:r>
                             <w:r>
                               <w:rPr>
@@ -4680,7 +4500,7 @@
                                 <w:szCs w:val="20"/>
                                 <w:lang w:val="en-US" w:eastAsia="ja-JP"/>
                               </w:rPr>
-                              <w:t xml:space="preserve"> events</w:t>
+                              <w:t>Primary t</w:t>
                             </w:r>
                             <w:r>
                               <w:rPr>
@@ -4690,7 +4510,7 @@
                                 <w:szCs w:val="20"/>
                                 <w:lang w:val="en-US" w:eastAsia="ja-JP"/>
                               </w:rPr>
-                              <w:t xml:space="preserve"> and volunteer social events. </w:t>
+                              <w:t xml:space="preserve">asks involved marketing and interacting with customers using </w:t>
                             </w:r>
                             <w:r>
                               <w:rPr>
@@ -4700,7 +4520,7 @@
                                 <w:szCs w:val="20"/>
                                 <w:lang w:val="en-US" w:eastAsia="ja-JP"/>
                               </w:rPr>
-                              <w:t>Primary t</w:t>
+                              <w:t>virtual reality</w:t>
                             </w:r>
                             <w:r>
                               <w:rPr>
@@ -4710,7 +4530,7 @@
                                 <w:szCs w:val="20"/>
                                 <w:lang w:val="en-US" w:eastAsia="ja-JP"/>
                               </w:rPr>
-                              <w:t xml:space="preserve">asks involved marketing and interacting with customers using </w:t>
+                              <w:t xml:space="preserve"> technology</w:t>
                             </w:r>
                             <w:r>
                               <w:rPr>
@@ -4720,17 +4540,7 @@
                                 <w:szCs w:val="20"/>
                                 <w:lang w:val="en-US" w:eastAsia="ja-JP"/>
                               </w:rPr>
-                              <w:t>virtual reality</w:t>
-                            </w:r>
-                            <w:r>
-                              <w:rPr>
-                                <w:rFonts w:ascii="Calibri" w:eastAsia="Times New Roman" w:hAnsi="Calibri" w:cs="Arial"/>
-                                <w:color w:val="000000"/>
-                                <w:sz w:val="20"/>
-                                <w:szCs w:val="20"/>
-                                <w:lang w:val="en-US" w:eastAsia="ja-JP"/>
-                              </w:rPr>
-                              <w:t xml:space="preserve"> technology.</w:t>
+                              <w:t>.</w:t>
                             </w:r>
                           </w:p>
                           <w:p>
@@ -5023,7 +4833,7 @@
                                 <w:szCs w:val="20"/>
                                 <w:lang w:val="en-US" w:eastAsia="ja-JP"/>
                               </w:rPr>
-                              <w:t xml:space="preserve"> </w:t>
+                              <w:t xml:space="preserve"> Preparation of product and</w:t>
                             </w:r>
                             <w:r>
                               <w:rPr>
@@ -5033,7 +4843,7 @@
                                 <w:szCs w:val="20"/>
                                 <w:lang w:val="en-US" w:eastAsia="ja-JP"/>
                               </w:rPr>
-                              <w:t>Preparation of product and</w:t>
+                              <w:t xml:space="preserve"> home installation </w:t>
                             </w:r>
                             <w:r>
                               <w:rPr>
@@ -5043,7 +4853,7 @@
                                 <w:szCs w:val="20"/>
                                 <w:lang w:val="en-US" w:eastAsia="ja-JP"/>
                               </w:rPr>
-                              <w:t xml:space="preserve"> home installation </w:t>
+                              <w:t>as well as</w:t>
                             </w:r>
                             <w:r>
                               <w:rPr>
@@ -5053,7 +4863,7 @@
                                 <w:szCs w:val="20"/>
                                 <w:lang w:val="en-US" w:eastAsia="ja-JP"/>
                               </w:rPr>
-                              <w:t>as well as</w:t>
+                              <w:t xml:space="preserve"> selling </w:t>
                             </w:r>
                             <w:r>
                               <w:rPr>
@@ -5063,7 +4873,7 @@
                                 <w:szCs w:val="20"/>
                                 <w:lang w:val="en-US" w:eastAsia="ja-JP"/>
                               </w:rPr>
-                              <w:t xml:space="preserve"> selling </w:t>
+                              <w:t>and marketing to customers</w:t>
                             </w:r>
                             <w:r>
                               <w:rPr>
@@ -5073,7 +4883,7 @@
                                 <w:szCs w:val="20"/>
                                 <w:lang w:val="en-US" w:eastAsia="ja-JP"/>
                               </w:rPr>
-                              <w:t>and marketing to customers.</w:t>
+                              <w:t>.</w:t>
                             </w:r>
                           </w:p>
                           <w:p>
@@ -5209,7 +5019,7 @@
           </mc:Choice>
           <mc:Fallback>
             <w:pict>
-              <v:shape w14:anchorId="55ED05BB" id="_x0000_s1043" type="#_x0000_t202" style="position:absolute;margin-left:16.2pt;margin-top:115.95pt;width:563.25pt;height:507.5pt;z-index:251718656;visibility:visible;mso-wrap-style:square;mso-width-percent:0;mso-height-percent:0;mso-wrap-distance-left:9pt;mso-wrap-distance-top:3.6pt;mso-wrap-distance-right:9pt;mso-wrap-distance-bottom:3.6pt;mso-position-horizontal:absolute;mso-position-horizontal-relative:text;mso-position-vertical:absolute;mso-position-vertical-relative:text;mso-width-percent:0;mso-height-percent:0;mso-width-relative:margin;mso-height-relative:margin;v-text-anchor:top" o:gfxdata="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" filled="f" stroked="f">
+              <v:shape w14:anchorId="55ED05BB" id="_x0000_s1041" type="#_x0000_t202" style="position:absolute;margin-left:16.2pt;margin-top:115.95pt;width:563.25pt;height:507.5pt;z-index:251718656;visibility:visible;mso-wrap-style:square;mso-width-percent:0;mso-height-percent:0;mso-wrap-distance-left:9pt;mso-wrap-distance-top:3.6pt;mso-wrap-distance-right:9pt;mso-wrap-distance-bottom:3.6pt;mso-position-horizontal:absolute;mso-position-horizontal-relative:text;mso-position-vertical:absolute;mso-position-vertical-relative:text;mso-width-percent:0;mso-height-percent:0;mso-width-relative:margin;mso-height-relative:margin;v-text-anchor:top" o:gfxdata="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" filled="f" stroked="f">
                 <v:textbox>
                   <w:txbxContent>
                     <w:p>
@@ -6102,7 +5912,7 @@
                           <w:szCs w:val="20"/>
                           <w:lang w:val="en-US" w:eastAsia="ja-JP"/>
                         </w:rPr>
-                        <w:t>I have</w:t>
+                        <w:t>I have done</w:t>
                       </w:r>
                       <w:r>
                         <w:rPr>
@@ -6112,7 +5922,7 @@
                           <w:szCs w:val="20"/>
                           <w:lang w:val="en-US" w:eastAsia="ja-JP"/>
                         </w:rPr>
-                        <w:t xml:space="preserve"> done</w:t>
+                        <w:t xml:space="preserve"> both </w:t>
                       </w:r>
                       <w:r>
                         <w:rPr>
@@ -6122,7 +5932,7 @@
                           <w:szCs w:val="20"/>
                           <w:lang w:val="en-US" w:eastAsia="ja-JP"/>
                         </w:rPr>
-                        <w:t xml:space="preserve"> both </w:t>
+                        <w:t>business events</w:t>
                       </w:r>
                       <w:r>
                         <w:rPr>
@@ -6132,7 +5942,7 @@
                           <w:szCs w:val="20"/>
                           <w:lang w:val="en-US" w:eastAsia="ja-JP"/>
                         </w:rPr>
-                        <w:t>business</w:t>
+                        <w:t xml:space="preserve"> and volunteer social events. </w:t>
                       </w:r>
                       <w:r>
                         <w:rPr>
@@ -6142,7 +5952,7 @@
                           <w:szCs w:val="20"/>
                           <w:lang w:val="en-US" w:eastAsia="ja-JP"/>
                         </w:rPr>
-                        <w:t xml:space="preserve"> events</w:t>
+                        <w:t>Primary t</w:t>
                       </w:r>
                       <w:r>
                         <w:rPr>
@@ -6152,7 +5962,7 @@
                           <w:szCs w:val="20"/>
                           <w:lang w:val="en-US" w:eastAsia="ja-JP"/>
                         </w:rPr>
-                        <w:t xml:space="preserve"> and volunteer social events. </w:t>
+                        <w:t xml:space="preserve">asks involved marketing and interacting with customers using </w:t>
                       </w:r>
                       <w:r>
                         <w:rPr>
@@ -6162,7 +5972,7 @@
                           <w:szCs w:val="20"/>
                           <w:lang w:val="en-US" w:eastAsia="ja-JP"/>
                         </w:rPr>
-                        <w:t>Primary t</w:t>
+                        <w:t>virtual reality</w:t>
                       </w:r>
                       <w:r>
                         <w:rPr>
@@ -6172,7 +5982,7 @@
                           <w:szCs w:val="20"/>
                           <w:lang w:val="en-US" w:eastAsia="ja-JP"/>
                         </w:rPr>
-                        <w:t xml:space="preserve">asks involved marketing and interacting with customers using </w:t>
+                        <w:t xml:space="preserve"> technology</w:t>
                       </w:r>
                       <w:r>
                         <w:rPr>
@@ -6182,17 +5992,7 @@
                           <w:szCs w:val="20"/>
                           <w:lang w:val="en-US" w:eastAsia="ja-JP"/>
                         </w:rPr>
-                        <w:t>virtual reality</w:t>
-                      </w:r>
-                      <w:r>
-                        <w:rPr>
-                          <w:rFonts w:ascii="Calibri" w:eastAsia="Times New Roman" w:hAnsi="Calibri" w:cs="Arial"/>
-                          <w:color w:val="000000"/>
-                          <w:sz w:val="20"/>
-                          <w:szCs w:val="20"/>
-                          <w:lang w:val="en-US" w:eastAsia="ja-JP"/>
-                        </w:rPr>
-                        <w:t xml:space="preserve"> technology.</w:t>
+                        <w:t>.</w:t>
                       </w:r>
                     </w:p>
                     <w:p>
@@ -6485,7 +6285,7 @@
                           <w:szCs w:val="20"/>
                           <w:lang w:val="en-US" w:eastAsia="ja-JP"/>
                         </w:rPr>
-                        <w:t xml:space="preserve"> </w:t>
+                        <w:t xml:space="preserve"> Preparation of product and</w:t>
                       </w:r>
                       <w:r>
                         <w:rPr>
@@ -6495,7 +6295,7 @@
                           <w:szCs w:val="20"/>
                           <w:lang w:val="en-US" w:eastAsia="ja-JP"/>
                         </w:rPr>
-                        <w:t>Preparation of product and</w:t>
+                        <w:t xml:space="preserve"> home installation </w:t>
                       </w:r>
                       <w:r>
                         <w:rPr>
@@ -6505,7 +6305,7 @@
                           <w:szCs w:val="20"/>
                           <w:lang w:val="en-US" w:eastAsia="ja-JP"/>
                         </w:rPr>
-                        <w:t xml:space="preserve"> home installation </w:t>
+                        <w:t>as well as</w:t>
                       </w:r>
                       <w:r>
                         <w:rPr>
@@ -6515,7 +6315,7 @@
                           <w:szCs w:val="20"/>
                           <w:lang w:val="en-US" w:eastAsia="ja-JP"/>
                         </w:rPr>
-                        <w:t>as well as</w:t>
+                        <w:t xml:space="preserve"> selling </w:t>
                       </w:r>
                       <w:r>
                         <w:rPr>
@@ -6525,7 +6325,7 @@
                           <w:szCs w:val="20"/>
                           <w:lang w:val="en-US" w:eastAsia="ja-JP"/>
                         </w:rPr>
-                        <w:t xml:space="preserve"> selling </w:t>
+                        <w:t>and marketing to customers</w:t>
                       </w:r>
                       <w:r>
                         <w:rPr>
@@ -6535,7 +6335,7 @@
                           <w:szCs w:val="20"/>
                           <w:lang w:val="en-US" w:eastAsia="ja-JP"/>
                         </w:rPr>
-                        <w:t>and marketing to customers.</w:t>
+                        <w:t>.</w:t>
                       </w:r>
                     </w:p>
                     <w:p>
@@ -6667,7 +6467,7 @@
         <mc:AlternateContent>
           <mc:Choice Requires="wps">
             <w:drawing>
-              <wp:anchor distT="0" distB="0" distL="114300" distR="114300" simplePos="0" relativeHeight="251644916" behindDoc="0" locked="0" layoutInCell="1" allowOverlap="1" wp14:anchorId="404E6EED" wp14:editId="28AA086F">
+              <wp:anchor distT="0" distB="0" distL="114300" distR="114300" simplePos="0" relativeHeight="251644916" behindDoc="0" locked="0" layoutInCell="1" allowOverlap="1" wp14:anchorId="404E6EED" wp14:editId="7BD2CF7F">
                 <wp:simplePos x="0" y="0"/>
                 <wp:positionH relativeFrom="column">
                   <wp:posOffset>194980</wp:posOffset>
@@ -6749,7 +6549,7 @@
           </mc:Choice>
           <mc:Fallback>
             <w:pict>
-              <v:roundrect w14:anchorId="404E6EED" id="Rectangle: Rounded Corners 233" o:spid="_x0000_s1044" style="position:absolute;margin-left:15.35pt;margin-top:113.6pt;width:564.15pt;height:508.85pt;z-index:251644916;visibility:visible;mso-wrap-style:square;mso-width-percent:0;mso-height-percent:0;mso-wrap-distance-left:9pt;mso-wrap-distance-top:0;mso-wrap-distance-right:9pt;mso-wrap-distance-bottom:0;mso-position-horizontal:absolute;mso-position-horizontal-relative:text;mso-position-vertical:absolute;mso-position-vertical-relative:text;mso-width-percent:0;mso-height-percent:0;mso-width-relative:margin;mso-height-relative:margin;v-text-anchor:middle" arcsize="1805f" o:gfxdata="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" filled="f" strokecolor="black [3213]" strokeweight="1.5pt">
+              <v:roundrect w14:anchorId="404E6EED" id="Rectangle: Rounded Corners 233" o:spid="_x0000_s1042" style="position:absolute;margin-left:15.35pt;margin-top:113.6pt;width:564.15pt;height:508.85pt;z-index:251644916;visibility:visible;mso-wrap-style:square;mso-width-percent:0;mso-height-percent:0;mso-wrap-distance-left:9pt;mso-wrap-distance-top:0;mso-wrap-distance-right:9pt;mso-wrap-distance-bottom:0;mso-position-horizontal:absolute;mso-position-horizontal-relative:text;mso-position-vertical:absolute;mso-position-vertical-relative:text;mso-width-percent:0;mso-height-percent:0;mso-width-relative:margin;mso-height-relative:margin;v-text-anchor:middle" arcsize="1805f" o:gfxdata="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" filled="f" strokecolor="black [3213]" strokeweight="1.5pt">
                 <v:stroke joinstyle="miter"/>
                 <v:textbox>
                   <w:txbxContent>
@@ -6764,6 +6564,120 @@
                   </w:txbxContent>
                 </v:textbox>
               </v:roundrect>
+            </w:pict>
+          </mc:Fallback>
+        </mc:AlternateContent>
+      </w:r>
+      <w:r>
+        <w:rPr>
+          <w:noProof/>
+        </w:rPr>
+        <mc:AlternateContent>
+          <mc:Choice Requires="wps">
+            <w:drawing>
+              <wp:anchor distT="45720" distB="45720" distL="114300" distR="114300" simplePos="0" relativeHeight="251843584" behindDoc="0" locked="0" layoutInCell="1" allowOverlap="1" wp14:anchorId="2D36C2F9" wp14:editId="52435102">
+                <wp:simplePos x="0" y="0"/>
+                <wp:positionH relativeFrom="column">
+                  <wp:posOffset>360505</wp:posOffset>
+                </wp:positionH>
+                <wp:positionV relativeFrom="paragraph">
+                  <wp:posOffset>1197069</wp:posOffset>
+                </wp:positionV>
+                <wp:extent cx="1725295" cy="254000"/>
+                <wp:effectExtent l="0" t="0" r="0" b="0"/>
+                <wp:wrapSquare wrapText="bothSides"/>
+                <wp:docPr id="236" name="Text Box 2"/>
+                <wp:cNvGraphicFramePr>
+                  <a:graphicFrameLocks xmlns:a="http://schemas.openxmlformats.org/drawingml/2006/main"/>
+                </wp:cNvGraphicFramePr>
+                <a:graphic xmlns:a="http://schemas.openxmlformats.org/drawingml/2006/main">
+                  <a:graphicData uri="http://schemas.microsoft.com/office/word/2010/wordprocessingShape">
+                    <wps:wsp>
+                      <wps:cNvSpPr txBox="1">
+                        <a:spLocks noChangeArrowheads="1"/>
+                      </wps:cNvSpPr>
+                      <wps:spPr bwMode="auto">
+                        <a:xfrm>
+                          <a:off x="0" y="0"/>
+                          <a:ext cx="1725295" cy="254000"/>
+                        </a:xfrm>
+                        <a:prstGeom prst="rect">
+                          <a:avLst/>
+                        </a:prstGeom>
+                        <a:noFill/>
+                        <a:ln w="9525">
+                          <a:noFill/>
+                          <a:miter lim="800000"/>
+                          <a:headEnd/>
+                          <a:tailEnd/>
+                        </a:ln>
+                      </wps:spPr>
+                      <wps:txbx>
+                        <w:txbxContent>
+                          <w:p>
+                            <w:pPr>
+                              <w:rPr>
+                                <w:b/>
+                                <w:bCs/>
+                                <w:sz w:val="24"/>
+                                <w:szCs w:val="24"/>
+                              </w:rPr>
+                            </w:pPr>
+                            <w:r>
+                              <w:rPr>
+                                <w:b/>
+                                <w:bCs/>
+                                <w:sz w:val="24"/>
+                                <w:szCs w:val="24"/>
+                              </w:rPr>
+                              <w:t>Professional Experience</w:t>
+                            </w:r>
+                          </w:p>
+                        </w:txbxContent>
+                      </wps:txbx>
+                      <wps:bodyPr rot="0" vert="horz" wrap="square" lIns="91440" tIns="45720" rIns="91440" bIns="45720" anchor="t" anchorCtr="0">
+                        <a:noAutofit/>
+                      </wps:bodyPr>
+                    </wps:wsp>
+                  </a:graphicData>
+                </a:graphic>
+                <wp14:sizeRelH relativeFrom="margin">
+                  <wp14:pctWidth>0</wp14:pctWidth>
+                </wp14:sizeRelH>
+                <wp14:sizeRelV relativeFrom="margin">
+                  <wp14:pctHeight>0</wp14:pctHeight>
+                </wp14:sizeRelV>
+              </wp:anchor>
+            </w:drawing>
+          </mc:Choice>
+          <mc:Fallback>
+            <w:pict>
+              <v:shape w14:anchorId="2D36C2F9" id="_x0000_s1043" type="#_x0000_t202" style="position:absolute;margin-left:28.4pt;margin-top:94.25pt;width:135.85pt;height:20pt;z-index:251843584;visibility:visible;mso-wrap-style:square;mso-width-percent:0;mso-height-percent:0;mso-wrap-distance-left:9pt;mso-wrap-distance-top:3.6pt;mso-wrap-distance-right:9pt;mso-wrap-distance-bottom:3.6pt;mso-position-horizontal:absolute;mso-position-horizontal-relative:text;mso-position-vertical:absolute;mso-position-vertical-relative:text;mso-width-percent:0;mso-height-percent:0;mso-width-relative:margin;mso-height-relative:margin;v-text-anchor:top" o:gfxdata="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" filled="f" stroked="f">
+                <v:textbox>
+                  <w:txbxContent>
+                    <w:p>
+                      <w:pPr>
+                        <w:rPr>
+                          <w:b/>
+                          <w:bCs/>
+                          <w:sz w:val="24"/>
+                          <w:szCs w:val="24"/>
+                        </w:rPr>
+                      </w:pPr>
+                      <w:r>
+                        <w:rPr>
+                          <w:b/>
+                          <w:bCs/>
+                          <w:sz w:val="24"/>
+                          <w:szCs w:val="24"/>
+                        </w:rPr>
+                        <w:t>Professional Experience</w:t>
+                      </w:r>
+                    </w:p>
+                  </w:txbxContent>
+                </v:textbox>
+                <w10:wrap type="square"/>
+              </v:shape>
             </w:pict>
           </mc:Fallback>
         </mc:AlternateContent>
@@ -7008,7 +6922,7 @@
           </mc:Choice>
           <mc:Fallback>
             <w:pict>
-              <v:shape w14:anchorId="66E8DA18" id="_x0000_s1045" type="#_x0000_t202" style="position:absolute;margin-left:309.9pt;margin-top:12.55pt;width:133.95pt;height:75.55pt;z-index:251817984;visibility:visible;mso-wrap-style:square;mso-width-percent:0;mso-height-percent:0;mso-wrap-distance-left:0;mso-wrap-distance-top:3.6pt;mso-wrap-distance-right:28.35pt;mso-wrap-distance-bottom:3.6pt;mso-position-horizontal:absolute;mso-position-horizontal-relative:page;mso-position-vertical:absolute;mso-position-vertical-relative:text;mso-width-percent:0;mso-height-percent:0;mso-width-relative:margin;mso-height-relative:margin;v-text-anchor:top" o:gfxdata="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" filled="f" stroked="f">
+              <v:shape w14:anchorId="66E8DA18" id="_x0000_s1044" type="#_x0000_t202" style="position:absolute;margin-left:309.9pt;margin-top:12.55pt;width:133.95pt;height:75.55pt;z-index:251817984;visibility:visible;mso-wrap-style:square;mso-width-percent:0;mso-height-percent:0;mso-wrap-distance-left:0;mso-wrap-distance-top:3.6pt;mso-wrap-distance-right:28.35pt;mso-wrap-distance-bottom:3.6pt;mso-position-horizontal:absolute;mso-position-horizontal-relative:page;mso-position-vertical:absolute;mso-position-vertical-relative:text;mso-width-percent:0;mso-height-percent:0;mso-width-relative:margin;mso-height-relative:margin;v-text-anchor:top" o:gfxdata="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" filled="f" stroked="f">
                 <v:textbox inset="0,,10mm">
                   <w:txbxContent>
                     <w:p>
@@ -7200,7 +7114,7 @@
           </mc:Choice>
           <mc:Fallback>
             <w:pict>
-              <v:roundrect w14:anchorId="011BABB1" id="Rectangle: Rounded Corners 26" o:spid="_x0000_s1046" style="position:absolute;margin-left:301.4pt;margin-top:12.1pt;width:277.15pt;height:69.45pt;z-index:251642866;visibility:visible;mso-wrap-style:square;mso-width-percent:0;mso-height-percent:0;mso-wrap-distance-left:9pt;mso-wrap-distance-top:0;mso-wrap-distance-right:9pt;mso-wrap-distance-bottom:0;mso-position-horizontal:absolute;mso-position-horizontal-relative:text;mso-position-vertical:absolute;mso-position-vertical-relative:text;mso-width-percent:0;mso-height-percent:0;mso-width-relative:margin;mso-height-relative:margin;v-text-anchor:middle" arcsize="6271f" o:gfxdata="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" filled="f" strokecolor="black [3213]" strokeweight="1.5pt">
+              <v:roundrect w14:anchorId="011BABB1" id="Rectangle: Rounded Corners 26" o:spid="_x0000_s1045" style="position:absolute;margin-left:301.4pt;margin-top:12.1pt;width:277.15pt;height:69.45pt;z-index:251642866;visibility:visible;mso-wrap-style:square;mso-width-percent:0;mso-height-percent:0;mso-wrap-distance-left:9pt;mso-wrap-distance-top:0;mso-wrap-distance-right:9pt;mso-wrap-distance-bottom:0;mso-position-horizontal:absolute;mso-position-horizontal-relative:text;mso-position-vertical:absolute;mso-position-vertical-relative:text;mso-width-percent:0;mso-height-percent:0;mso-width-relative:margin;mso-height-relative:margin;v-text-anchor:middle" arcsize="6271f" o:gfxdata="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" filled="f" strokecolor="black [3213]" strokeweight="1.5pt">
                 <v:stroke joinstyle="miter"/>
                 <v:textbox>
                   <w:txbxContent>

</xml_diff>